<commit_message>
small paper edits to intro and results
</commit_message>
<xml_diff>
--- a/paper/BcSlGWAS_v0.1.docx
+++ b/paper/BcSlGWAS_v0.1.docx
@@ -290,105 +290,1463 @@
       <w:r>
         <w:t xml:space="preserve"> (ref 74 JAC 2016)</w:t>
       </w:r>
+    </w:p>
+    <w:p>
+      <w:pPr>
+        <w:pStyle w:val="ListParagraph"/>
+        <w:numPr>
+          <w:ilvl w:val="1"/>
+          <w:numId w:val="1"/>
+        </w:numPr>
+      </w:pPr>
+      <w:r>
+        <w:t xml:space="preserve">/ quantitative </w:t>
+      </w:r>
+      <w:r>
+        <w:t>resistance</w:t>
+      </w:r>
+      <w:r>
+        <w:t xml:space="preserve"> </w:t>
+      </w:r>
+      <w:r>
+        <w:rPr>
+          <w:i/>
+        </w:rPr>
+        <w:t xml:space="preserve">studied </w:t>
+      </w:r>
+      <w:r>
+        <w:rPr>
+          <w:i/>
+        </w:rPr>
+        <w:t>from the pathogen side</w:t>
+      </w:r>
+    </w:p>
+    <w:p>
+      <w:pPr>
+        <w:pStyle w:val="ListParagraph"/>
+        <w:numPr>
+          <w:ilvl w:val="1"/>
+          <w:numId w:val="1"/>
+        </w:numPr>
+      </w:pPr>
+      <w:r>
+        <w:t>Most plant immunity studies on large-effect genes (</w:t>
+      </w:r>
+      <w:proofErr w:type="spellStart"/>
+      <w:r>
+        <w:t>qual</w:t>
+      </w:r>
+      <w:proofErr w:type="spellEnd"/>
+      <w:r>
+        <w:t>-R)</w:t>
+      </w:r>
+    </w:p>
+    <w:p>
+      <w:pPr>
+        <w:pStyle w:val="ListParagraph"/>
+        <w:numPr>
+          <w:ilvl w:val="0"/>
+          <w:numId w:val="1"/>
+        </w:numPr>
+      </w:pPr>
+      <w:r>
+        <w:t>Applied goal</w:t>
+      </w:r>
+      <w:r>
+        <w:t xml:space="preserve"> </w:t>
+      </w:r>
+      <w:r>
+        <w:t xml:space="preserve">to control </w:t>
+      </w:r>
+      <w:r>
+        <w:t>common, economically costly pathogen</w:t>
+      </w:r>
+    </w:p>
+    <w:p>
+      <w:pPr>
+        <w:pStyle w:val="ListParagraph"/>
+        <w:numPr>
+          <w:ilvl w:val="0"/>
+          <w:numId w:val="1"/>
+        </w:numPr>
+      </w:pPr>
+      <w:r>
+        <w:t>Previous knowledge of q</w:t>
+      </w:r>
+      <w:r>
+        <w:t>uantitative genetics of virulence in Botrytis</w:t>
+      </w:r>
+    </w:p>
+    <w:p>
+      <w:pPr>
+        <w:pStyle w:val="ListParagraph"/>
+        <w:numPr>
+          <w:ilvl w:val="1"/>
+          <w:numId w:val="1"/>
+        </w:numPr>
+      </w:pPr>
+      <w:r>
+        <w:t>Jason’s GWAS</w:t>
+      </w:r>
+    </w:p>
+    <w:p>
+      <w:pPr>
+        <w:pStyle w:val="ListParagraph"/>
+        <w:numPr>
+          <w:ilvl w:val="2"/>
+          <w:numId w:val="1"/>
+        </w:numPr>
+      </w:pPr>
+      <w:r>
+        <w:t>Botrytis x At as model of quant R</w:t>
+      </w:r>
+    </w:p>
+    <w:p>
+      <w:pPr>
+        <w:pStyle w:val="ListParagraph"/>
+        <w:numPr>
+          <w:ilvl w:val="1"/>
+          <w:numId w:val="1"/>
+        </w:numPr>
+      </w:pPr>
+      <w:r>
+        <w:t>Known genes for virulence</w:t>
+      </w:r>
+    </w:p>
+    <w:p>
+      <w:pPr>
+        <w:pStyle w:val="ListParagraph"/>
+        <w:numPr>
+          <w:ilvl w:val="0"/>
+          <w:numId w:val="1"/>
+        </w:numPr>
+      </w:pPr>
+      <w:proofErr w:type="spellStart"/>
+      <w:r>
+        <w:t>Multigenic</w:t>
+      </w:r>
+      <w:proofErr w:type="spellEnd"/>
+      <w:r>
+        <w:t xml:space="preserve"> basis of plant resistance to Botrytis</w:t>
+      </w:r>
+    </w:p>
+    <w:p>
+      <w:pPr>
+        <w:pStyle w:val="ListParagraph"/>
+        <w:numPr>
+          <w:ilvl w:val="1"/>
+          <w:numId w:val="1"/>
+        </w:numPr>
+      </w:pPr>
+      <w:r>
+        <w:t xml:space="preserve">Genetics in Arabidopsis – </w:t>
+      </w:r>
+      <w:r>
+        <w:t xml:space="preserve">Jason’s </w:t>
+      </w:r>
+      <w:r>
+        <w:t>GWAS</w:t>
+      </w:r>
+    </w:p>
+    <w:p>
+      <w:pPr>
+        <w:pStyle w:val="ListParagraph"/>
+        <w:numPr>
+          <w:ilvl w:val="1"/>
+          <w:numId w:val="1"/>
+        </w:numPr>
+      </w:pPr>
+      <w:r>
+        <w:t>Mutant analysis in Arabidopsis</w:t>
+      </w:r>
+    </w:p>
+    <w:p>
+      <w:pPr>
+        <w:pStyle w:val="ListParagraph"/>
+        <w:numPr>
+          <w:ilvl w:val="0"/>
+          <w:numId w:val="1"/>
+        </w:numPr>
+      </w:pPr>
+      <w:r>
+        <w:t>Approach: detached-leaf GWAS using genetics of Botrytis</w:t>
+      </w:r>
+    </w:p>
+    <w:p>
+      <w:pPr>
+        <w:pStyle w:val="ListParagraph"/>
+        <w:numPr>
+          <w:ilvl w:val="1"/>
+          <w:numId w:val="1"/>
+        </w:numPr>
+      </w:pPr>
+      <w:r>
+        <w:t>Can extend to additional host species</w:t>
+      </w:r>
+    </w:p>
+    <w:p>
+      <w:pPr>
+        <w:pStyle w:val="ListParagraph"/>
+        <w:numPr>
+          <w:ilvl w:val="0"/>
+          <w:numId w:val="1"/>
+        </w:numPr>
+      </w:pPr>
+      <w:r>
+        <w:t>Domestication in pathogen resistance</w:t>
+      </w:r>
+    </w:p>
+    <w:p>
+      <w:pPr>
+        <w:pStyle w:val="ListParagraph"/>
+        <w:numPr>
+          <w:ilvl w:val="1"/>
+          <w:numId w:val="1"/>
+        </w:numPr>
+      </w:pPr>
+      <w:r>
+        <w:t>Theory: selection against defense alleles in domestication &amp; cultivation</w:t>
+      </w:r>
+    </w:p>
+    <w:p>
+      <w:pPr>
+        <w:pStyle w:val="ListParagraph"/>
+        <w:numPr>
+          <w:ilvl w:val="1"/>
+          <w:numId w:val="1"/>
+        </w:numPr>
+      </w:pPr>
+      <w:r>
+        <w:t>Assumes: low resistance in all domesticated varieties</w:t>
+      </w:r>
+    </w:p>
+    <w:p>
+      <w:pPr>
+        <w:pStyle w:val="ListParagraph"/>
+        <w:numPr>
+          <w:ilvl w:val="0"/>
+          <w:numId w:val="1"/>
+        </w:numPr>
+      </w:pPr>
+      <w:r>
+        <w:t>Questions</w:t>
+      </w:r>
+    </w:p>
+    <w:p>
+      <w:pPr>
+        <w:pStyle w:val="ListParagraph"/>
+        <w:numPr>
+          <w:ilvl w:val="1"/>
+          <w:numId w:val="1"/>
+        </w:numPr>
+      </w:pPr>
+      <w:r>
+        <w:t>Does domestication give us a strong hypothesis about susceptibility?</w:t>
+      </w:r>
+    </w:p>
+    <w:p>
+      <w:pPr>
+        <w:pStyle w:val="ListParagraph"/>
+        <w:numPr>
+          <w:ilvl w:val="2"/>
+          <w:numId w:val="1"/>
+        </w:numPr>
+      </w:pPr>
+      <w:r>
+        <w:lastRenderedPageBreak/>
+        <w:t>Does this differ depending on</w:t>
+      </w:r>
+      <w:r>
+        <w:t>: pathogen genotype, host genotype</w:t>
+      </w:r>
+    </w:p>
+    <w:p>
+      <w:pPr>
+        <w:pStyle w:val="ListParagraph"/>
+        <w:numPr>
+          <w:ilvl w:val="1"/>
+          <w:numId w:val="1"/>
+        </w:numPr>
+      </w:pPr>
+      <w:r>
+        <w:t>Genetic basis of virulence in Botrytis</w:t>
+      </w:r>
+    </w:p>
+    <w:p>
+      <w:pPr>
+        <w:pStyle w:val="ListParagraph"/>
+        <w:numPr>
+          <w:ilvl w:val="2"/>
+          <w:numId w:val="1"/>
+        </w:numPr>
+      </w:pPr>
+      <w:r>
+        <w:t>Do the same loci confer virulence across host genotypes?</w:t>
+      </w:r>
+    </w:p>
+    <w:p>
+      <w:pPr>
+        <w:pStyle w:val="ListParagraph"/>
+        <w:numPr>
+          <w:ilvl w:val="0"/>
+          <w:numId w:val="1"/>
+        </w:numPr>
+      </w:pPr>
+      <w:r>
+        <w:t>Summary of findings</w:t>
+      </w:r>
+    </w:p>
+    <w:p>
+      <w:pPr>
+        <w:pStyle w:val="ListParagraph"/>
+        <w:numPr>
+          <w:ilvl w:val="1"/>
+          <w:numId w:val="1"/>
+        </w:numPr>
+      </w:pPr>
+      <w:r>
+        <w:t>Number of genes associated with phenotype</w:t>
+      </w:r>
+    </w:p>
+    <w:p>
+      <w:pPr>
+        <w:pStyle w:val="ListParagraph"/>
+        <w:numPr>
+          <w:ilvl w:val="1"/>
+          <w:numId w:val="1"/>
+        </w:numPr>
+      </w:pPr>
+      <w:r>
+        <w:t>GO terms associated with phenotype</w:t>
+      </w:r>
+    </w:p>
+    <w:p>
+      <w:pPr>
+        <w:pStyle w:val="ListParagraph"/>
+        <w:numPr>
+          <w:ilvl w:val="1"/>
+          <w:numId w:val="1"/>
+        </w:numPr>
+      </w:pPr>
+      <w:r>
+        <w:t>Conditionality by host species</w:t>
+      </w:r>
+    </w:p>
+    <w:p>
+      <w:pPr>
+        <w:pStyle w:val="ListParagraph"/>
+        <w:numPr>
+          <w:ilvl w:val="1"/>
+          <w:numId w:val="1"/>
+        </w:numPr>
+      </w:pPr>
+      <w:r>
+        <w:t xml:space="preserve">Validation – AFTER all host </w:t>
+      </w:r>
+      <w:proofErr w:type="spellStart"/>
+      <w:r>
+        <w:t>spp</w:t>
+      </w:r>
+      <w:proofErr w:type="spellEnd"/>
+      <w:r>
+        <w:t xml:space="preserve"> studied</w:t>
+      </w:r>
+    </w:p>
+    <w:p/>
+    <w:p>
+      <w:pPr>
+        <w:ind w:firstLine="720"/>
+      </w:pPr>
+      <w:r>
+        <w:t>Most plant immunity studies have focused on large-effect genes controlling qualitative resistance.</w:t>
+      </w:r>
+    </w:p>
+    <w:p>
+      <w:pPr>
+        <w:ind w:firstLine="720"/>
+      </w:pPr>
+      <w:r>
+        <w:t>The extent of infection is a cumulative phenotype, including both the virulence of the pathogen, and the susceptibility of its host.</w:t>
+      </w:r>
+      <w:r>
+        <w:t xml:space="preserve"> Both of these traits are highly quantitative, due to environmental and developmental factors, as well as complex genetics. </w:t>
+      </w:r>
+    </w:p>
+    <w:p>
+      <w:pPr>
+        <w:ind w:firstLine="720"/>
+      </w:pPr>
+      <w:r>
+        <w:t xml:space="preserve">Gene-gene resistance is common in the plant immune response to </w:t>
+      </w:r>
+      <w:proofErr w:type="spellStart"/>
+      <w:r>
+        <w:t>biotrophic</w:t>
+      </w:r>
+      <w:proofErr w:type="spellEnd"/>
+      <w:r>
+        <w:t xml:space="preserve"> pathogens, but these same pathways provide no resistance advantage in response to </w:t>
+      </w:r>
+      <w:proofErr w:type="spellStart"/>
+      <w:r>
+        <w:t>necrotrophs</w:t>
+      </w:r>
+      <w:proofErr w:type="spellEnd"/>
+      <w:r>
+        <w:t xml:space="preserve">; as such, plant resistance to </w:t>
+      </w:r>
+      <w:proofErr w:type="spellStart"/>
+      <w:r>
+        <w:t>necrotrophs</w:t>
+      </w:r>
+      <w:proofErr w:type="spellEnd"/>
+      <w:r>
+        <w:t xml:space="preserve"> is largely quantitative</w:t>
+      </w:r>
+      <w:r>
+        <w:t xml:space="preserve"> </w:t>
+      </w:r>
+      <w:r>
+        <w:t>(ref 74 JAC 2016)</w:t>
+      </w:r>
+      <w:r>
+        <w:t xml:space="preserve">, </w:t>
+      </w:r>
+      <w:r>
+        <w:t xml:space="preserve">controlled by many small-effect loci. </w:t>
+      </w:r>
+    </w:p>
+    <w:p>
+      <w:pPr>
+        <w:ind w:firstLine="720"/>
+      </w:pPr>
+      <w:r>
+        <w:t xml:space="preserve">Further, if the pathogen population is diverse, the pathogen can rapidly evolve to respond to large-effect loci in its plant hosts. This makes quantitative resistance the only likely option for plant defenses against generalist pathogens. </w:t>
+      </w:r>
+    </w:p>
+    <w:p>
+      <w:pPr>
+        <w:ind w:firstLine="360"/>
+      </w:pPr>
+      <w:r>
+        <w:t>We are interested in the genetic basis of plant susceptibility and pathogen virulence</w:t>
+      </w:r>
+      <w:r>
+        <w:t xml:space="preserve">. Botrytis </w:t>
+      </w:r>
+      <w:proofErr w:type="spellStart"/>
+      <w:r>
+        <w:t>cinerea</w:t>
+      </w:r>
+      <w:proofErr w:type="spellEnd"/>
+      <w:r>
+        <w:t xml:space="preserve"> infects </w:t>
+      </w:r>
+      <w:r>
+        <w:rPr>
+          <w:i/>
+        </w:rPr>
+        <w:t xml:space="preserve">over 200 plant species including all eudicots, and members of </w:t>
+      </w:r>
+      <w:proofErr w:type="spellStart"/>
+      <w:r>
+        <w:rPr>
+          <w:i/>
+        </w:rPr>
+        <w:t>Pinus</w:t>
+      </w:r>
+      <w:proofErr w:type="spellEnd"/>
+      <w:r>
+        <w:rPr>
+          <w:i/>
+        </w:rPr>
+        <w:t xml:space="preserve"> and </w:t>
+      </w:r>
+      <w:proofErr w:type="spellStart"/>
+      <w:r>
+        <w:rPr>
+          <w:i/>
+        </w:rPr>
+        <w:t>Physcomitrella</w:t>
+      </w:r>
+      <w:proofErr w:type="spellEnd"/>
+      <w:r>
+        <w:rPr>
+          <w:i/>
+        </w:rPr>
+        <w:t xml:space="preserve">. </w:t>
+      </w:r>
+      <w:r>
+        <w:t>We</w:t>
+      </w:r>
+      <w:r>
+        <w:t xml:space="preserve"> are studying how Botrytis </w:t>
+      </w:r>
+      <w:proofErr w:type="spellStart"/>
+      <w:r>
+        <w:t>cinerea</w:t>
+      </w:r>
+      <w:proofErr w:type="spellEnd"/>
+      <w:r>
+        <w:t xml:space="preserve"> genetic variation controls both quantitative resistance and quantitative virulence.</w:t>
+      </w:r>
+    </w:p>
+    <w:p>
+      <w:pPr>
+        <w:ind w:firstLine="360"/>
+      </w:pPr>
+    </w:p>
+    <w:p/>
+    <w:p>
+      <w:pPr>
+        <w:pStyle w:val="ListParagraph"/>
+        <w:numPr>
+          <w:ilvl w:val="0"/>
+          <w:numId w:val="1"/>
+        </w:numPr>
+      </w:pPr>
+      <w:r>
+        <w:t>Applied goal to control common, economically costly pathogen</w:t>
+      </w:r>
+    </w:p>
+    <w:p>
+      <w:pPr>
+        <w:pStyle w:val="ListParagraph"/>
+        <w:numPr>
+          <w:ilvl w:val="0"/>
+          <w:numId w:val="1"/>
+        </w:numPr>
+      </w:pPr>
+      <w:r>
+        <w:t>Previous knowledge of quantitative genetics of virulence in Botrytis</w:t>
+      </w:r>
+    </w:p>
+    <w:p>
+      <w:pPr>
+        <w:pStyle w:val="ListParagraph"/>
+        <w:numPr>
+          <w:ilvl w:val="1"/>
+          <w:numId w:val="1"/>
+        </w:numPr>
+      </w:pPr>
+      <w:r>
+        <w:t>Jason’s GWAS</w:t>
+      </w:r>
+    </w:p>
+    <w:p>
+      <w:pPr>
+        <w:pStyle w:val="ListParagraph"/>
+        <w:numPr>
+          <w:ilvl w:val="2"/>
+          <w:numId w:val="1"/>
+        </w:numPr>
+      </w:pPr>
+      <w:r>
+        <w:t>Botrytis x At as model of quant R</w:t>
+      </w:r>
+    </w:p>
+    <w:p>
+      <w:pPr>
+        <w:pStyle w:val="ListParagraph"/>
+        <w:numPr>
+          <w:ilvl w:val="1"/>
+          <w:numId w:val="1"/>
+        </w:numPr>
+      </w:pPr>
+      <w:r>
+        <w:t>Known genes for virulence</w:t>
+      </w:r>
+    </w:p>
+    <w:p>
+      <w:pPr>
+        <w:pStyle w:val="ListParagraph"/>
+        <w:numPr>
+          <w:ilvl w:val="0"/>
+          <w:numId w:val="1"/>
+        </w:numPr>
+      </w:pPr>
+      <w:proofErr w:type="spellStart"/>
+      <w:r>
+        <w:t>Multigenic</w:t>
+      </w:r>
+      <w:proofErr w:type="spellEnd"/>
+      <w:r>
+        <w:t xml:space="preserve"> basis of plant resistance to Botrytis</w:t>
+      </w:r>
+    </w:p>
+    <w:p>
+      <w:pPr>
+        <w:pStyle w:val="ListParagraph"/>
+        <w:numPr>
+          <w:ilvl w:val="1"/>
+          <w:numId w:val="1"/>
+        </w:numPr>
+      </w:pPr>
+      <w:r>
+        <w:t>Genetics in Arabidopsis – Jason’s GWAS</w:t>
+      </w:r>
+    </w:p>
+    <w:p>
+      <w:pPr>
+        <w:pStyle w:val="ListParagraph"/>
+        <w:numPr>
+          <w:ilvl w:val="1"/>
+          <w:numId w:val="1"/>
+        </w:numPr>
+      </w:pPr>
+      <w:r>
+        <w:t>Mutant analysis in Arabidopsis</w:t>
+      </w:r>
+    </w:p>
+    <w:p>
+      <w:pPr>
+        <w:pStyle w:val="ListParagraph"/>
+        <w:numPr>
+          <w:ilvl w:val="0"/>
+          <w:numId w:val="1"/>
+        </w:numPr>
+      </w:pPr>
+      <w:r>
+        <w:t>Approach: detached-leaf GWAS using genetics of Botrytis</w:t>
+      </w:r>
+    </w:p>
+    <w:p>
+      <w:pPr>
+        <w:pStyle w:val="ListParagraph"/>
+        <w:numPr>
+          <w:ilvl w:val="1"/>
+          <w:numId w:val="1"/>
+        </w:numPr>
+      </w:pPr>
+      <w:r>
+        <w:t>Can extend to additional host species</w:t>
+      </w:r>
+    </w:p>
+    <w:p>
+      <w:pPr>
+        <w:pStyle w:val="ListParagraph"/>
+        <w:numPr>
+          <w:ilvl w:val="0"/>
+          <w:numId w:val="1"/>
+        </w:numPr>
+      </w:pPr>
+      <w:r>
+        <w:t>Domestication in pathogen resistance</w:t>
+      </w:r>
+    </w:p>
+    <w:p>
+      <w:pPr>
+        <w:pStyle w:val="ListParagraph"/>
+        <w:numPr>
+          <w:ilvl w:val="1"/>
+          <w:numId w:val="1"/>
+        </w:numPr>
+      </w:pPr>
+      <w:r>
+        <w:t>Theory: selection against defense alleles in domestication &amp; cultivation</w:t>
+      </w:r>
+    </w:p>
+    <w:p>
+      <w:pPr>
+        <w:pStyle w:val="ListParagraph"/>
+        <w:numPr>
+          <w:ilvl w:val="1"/>
+          <w:numId w:val="1"/>
+        </w:numPr>
+      </w:pPr>
+      <w:r>
+        <w:t>Assumes: low resistance in all domesticated varieties</w:t>
+      </w:r>
+    </w:p>
+    <w:p>
+      <w:pPr>
+        <w:pStyle w:val="ListParagraph"/>
+        <w:numPr>
+          <w:ilvl w:val="0"/>
+          <w:numId w:val="1"/>
+        </w:numPr>
+      </w:pPr>
+      <w:r>
+        <w:t>Questions</w:t>
+      </w:r>
+    </w:p>
+    <w:p>
+      <w:pPr>
+        <w:pStyle w:val="ListParagraph"/>
+        <w:numPr>
+          <w:ilvl w:val="1"/>
+          <w:numId w:val="1"/>
+        </w:numPr>
+      </w:pPr>
+      <w:r>
+        <w:t>Does domestication give us a strong hypothesis about susceptibility?</w:t>
+      </w:r>
+    </w:p>
+    <w:p>
+      <w:pPr>
+        <w:pStyle w:val="ListParagraph"/>
+        <w:numPr>
+          <w:ilvl w:val="2"/>
+          <w:numId w:val="1"/>
+        </w:numPr>
+      </w:pPr>
+      <w:r>
+        <w:t>Does this differ depending on: pathogen genotype, host genotype</w:t>
+      </w:r>
+    </w:p>
+    <w:p>
+      <w:pPr>
+        <w:pStyle w:val="ListParagraph"/>
+        <w:numPr>
+          <w:ilvl w:val="1"/>
+          <w:numId w:val="1"/>
+        </w:numPr>
+      </w:pPr>
+      <w:r>
+        <w:t>Genetic basis of virulence in Botrytis</w:t>
+      </w:r>
+    </w:p>
+    <w:p>
+      <w:pPr>
+        <w:pStyle w:val="ListParagraph"/>
+        <w:numPr>
+          <w:ilvl w:val="2"/>
+          <w:numId w:val="1"/>
+        </w:numPr>
+      </w:pPr>
+      <w:r>
+        <w:t>Do the same loci confer virulence across host genotypes?</w:t>
+      </w:r>
+    </w:p>
+    <w:p>
+      <w:pPr>
+        <w:pStyle w:val="ListParagraph"/>
+        <w:numPr>
+          <w:ilvl w:val="0"/>
+          <w:numId w:val="1"/>
+        </w:numPr>
+      </w:pPr>
+      <w:r>
+        <w:t>Summary of findings</w:t>
+      </w:r>
+    </w:p>
+    <w:p>
+      <w:pPr>
+        <w:pStyle w:val="ListParagraph"/>
+        <w:numPr>
+          <w:ilvl w:val="1"/>
+          <w:numId w:val="1"/>
+        </w:numPr>
+      </w:pPr>
+      <w:r>
+        <w:t>Number of genes associated with phenotype</w:t>
+      </w:r>
+    </w:p>
+    <w:p>
+      <w:pPr>
+        <w:pStyle w:val="ListParagraph"/>
+        <w:numPr>
+          <w:ilvl w:val="1"/>
+          <w:numId w:val="1"/>
+        </w:numPr>
+      </w:pPr>
+      <w:r>
+        <w:t>GO terms associated with phenotype</w:t>
+      </w:r>
+    </w:p>
+    <w:p>
+      <w:pPr>
+        <w:pStyle w:val="ListParagraph"/>
+        <w:numPr>
+          <w:ilvl w:val="1"/>
+          <w:numId w:val="1"/>
+        </w:numPr>
+      </w:pPr>
+      <w:r>
+        <w:t>Conditionality by host species</w:t>
+      </w:r>
+    </w:p>
+    <w:p>
+      <w:pPr>
+        <w:pStyle w:val="ListParagraph"/>
+        <w:numPr>
+          <w:ilvl w:val="1"/>
+          <w:numId w:val="1"/>
+        </w:numPr>
+      </w:pPr>
+      <w:r>
+        <w:lastRenderedPageBreak/>
+        <w:t xml:space="preserve">Validation – AFTER all host </w:t>
+      </w:r>
+      <w:proofErr w:type="spellStart"/>
+      <w:r>
+        <w:t>spp</w:t>
+      </w:r>
+      <w:proofErr w:type="spellEnd"/>
+      <w:r>
+        <w:t xml:space="preserve"> studied</w:t>
+      </w:r>
+    </w:p>
+    <w:p/>
+    <w:p>
+      <w:r>
+        <w:t>“</w:t>
+      </w:r>
+      <w:r>
+        <w:t xml:space="preserve">Previous study of GWA of Botrytis lesion size to the genome of Arabidopsis found several cellular functions overrepresented. These included R-genes (RLKs and NLRs), genes previously identified in controlling At resistance phenotypes to </w:t>
+      </w:r>
+      <w:proofErr w:type="spellStart"/>
+      <w:r>
+        <w:t>Bc</w:t>
+      </w:r>
+      <w:proofErr w:type="spellEnd"/>
+      <w:r>
+        <w:t xml:space="preserve"> (RLM3, RST1</w:t>
+      </w:r>
+      <w:proofErr w:type="gramStart"/>
+      <w:r>
+        <w:t>,NPR1</w:t>
+      </w:r>
+      <w:proofErr w:type="gramEnd"/>
+      <w:r>
+        <w:t xml:space="preserve">, VSP2, ATG2, PAD4, LYK3, COI1, LYK4, </w:t>
+      </w:r>
+      <w:proofErr w:type="spellStart"/>
+      <w:r>
+        <w:t>Erecta</w:t>
+      </w:r>
+      <w:proofErr w:type="spellEnd"/>
+      <w:r>
+        <w:t xml:space="preserve"> (ER), AXR1, and BOI) (JAC 2016 - ref 55, 56), defense response, oxidation-reduction processes,</w:t>
+      </w:r>
+    </w:p>
+    <w:p>
+      <w:proofErr w:type="gramStart"/>
+      <w:r>
+        <w:t>and</w:t>
+      </w:r>
+      <w:proofErr w:type="gramEnd"/>
+      <w:r>
+        <w:t xml:space="preserve"> nucleic acid mismatch repair mechanisms, </w:t>
+      </w:r>
+      <w:proofErr w:type="spellStart"/>
+      <w:r>
+        <w:t>callose</w:t>
+      </w:r>
+      <w:proofErr w:type="spellEnd"/>
+      <w:r>
+        <w:t xml:space="preserve"> deposition,</w:t>
+      </w:r>
+      <w:r>
+        <w:t xml:space="preserve"> </w:t>
+      </w:r>
+      <w:r>
+        <w:t>methylation-dependent chromatin silencing, transmembrane transport, mismatch repair mechanisms and categories related to modification of the cell wall (JAC 2016 – S10 fig, S6 Table)</w:t>
+      </w:r>
+      <w:r>
+        <w:t>”</w:t>
+      </w:r>
+    </w:p>
+    <w:p/>
+    <w:p/>
+    <w:p>
+      <w:r>
+        <w:t xml:space="preserve">Materials &amp; </w:t>
+      </w:r>
+      <w:r>
+        <w:t>Methods</w:t>
+      </w:r>
+    </w:p>
+    <w:p>
+      <w:pPr>
+        <w:pStyle w:val="ListParagraph"/>
+        <w:numPr>
+          <w:ilvl w:val="0"/>
+          <w:numId w:val="1"/>
+        </w:numPr>
+      </w:pPr>
+      <w:r>
+        <w:t xml:space="preserve">Plant growth &amp; </w:t>
+      </w:r>
+      <w:r>
+        <w:t xml:space="preserve">choice of </w:t>
+      </w:r>
+      <w:r>
+        <w:t>accessions</w:t>
+      </w:r>
+    </w:p>
+    <w:p>
+      <w:pPr>
+        <w:pStyle w:val="ListParagraph"/>
+        <w:numPr>
+          <w:ilvl w:val="0"/>
+          <w:numId w:val="1"/>
+        </w:numPr>
+      </w:pPr>
+      <w:r>
+        <w:t xml:space="preserve">Pathogen propagation &amp; </w:t>
+      </w:r>
+      <w:r>
+        <w:t xml:space="preserve">population of </w:t>
+      </w:r>
+      <w:r>
+        <w:t>isolates</w:t>
+      </w:r>
+    </w:p>
+    <w:p>
+      <w:pPr>
+        <w:pStyle w:val="ListParagraph"/>
+        <w:numPr>
+          <w:ilvl w:val="1"/>
+          <w:numId w:val="1"/>
+        </w:numPr>
+      </w:pPr>
+      <w:r>
+        <w:t xml:space="preserve">Number of genes in </w:t>
+      </w:r>
+      <w:proofErr w:type="spellStart"/>
+      <w:r>
+        <w:t>Bc</w:t>
+      </w:r>
+      <w:proofErr w:type="spellEnd"/>
+      <w:r>
+        <w:t xml:space="preserve"> genome</w:t>
+      </w:r>
+    </w:p>
+    <w:p>
+      <w:pPr>
+        <w:pStyle w:val="ListParagraph"/>
+        <w:numPr>
+          <w:ilvl w:val="1"/>
+          <w:numId w:val="1"/>
+        </w:numPr>
+      </w:pPr>
+      <w:r>
+        <w:t xml:space="preserve">Number of </w:t>
+      </w:r>
+      <w:r>
+        <w:t>SNPs at MAF &gt; 0.20 (plus MAF &gt; 0.10 / &gt; 0.05?)</w:t>
+      </w:r>
+    </w:p>
+    <w:p>
+      <w:pPr>
+        <w:pStyle w:val="ListParagraph"/>
+        <w:numPr>
+          <w:ilvl w:val="2"/>
+          <w:numId w:val="1"/>
+        </w:numPr>
+      </w:pPr>
+      <w:r>
+        <w:t>Number of genes with at least 1 SNP</w:t>
+      </w:r>
+    </w:p>
+    <w:p>
+      <w:pPr>
+        <w:pStyle w:val="ListParagraph"/>
+        <w:numPr>
+          <w:ilvl w:val="2"/>
+          <w:numId w:val="1"/>
+        </w:numPr>
+      </w:pPr>
+      <w:r>
+        <w:t>Number of genes with &gt;= 2 SNPs</w:t>
+      </w:r>
+    </w:p>
+    <w:p>
+      <w:pPr>
+        <w:pStyle w:val="ListParagraph"/>
+        <w:numPr>
+          <w:ilvl w:val="1"/>
+          <w:numId w:val="1"/>
+        </w:numPr>
+      </w:pPr>
+      <w:r>
+        <w:t>Check for population structure</w:t>
+      </w:r>
+    </w:p>
+    <w:p>
+      <w:pPr>
+        <w:pStyle w:val="ListParagraph"/>
+        <w:numPr>
+          <w:ilvl w:val="0"/>
+          <w:numId w:val="1"/>
+        </w:numPr>
+      </w:pPr>
+      <w:r>
+        <w:t>Detached leaf assay</w:t>
+      </w:r>
+    </w:p>
+    <w:p>
+      <w:pPr>
+        <w:pStyle w:val="ListParagraph"/>
+        <w:numPr>
+          <w:ilvl w:val="1"/>
+          <w:numId w:val="1"/>
+        </w:numPr>
+      </w:pPr>
+      <w:r>
+        <w:t>Whole-plant translatable</w:t>
+      </w:r>
+    </w:p>
+    <w:p>
+      <w:pPr>
+        <w:pStyle w:val="ListParagraph"/>
+        <w:numPr>
+          <w:ilvl w:val="1"/>
+          <w:numId w:val="1"/>
+        </w:numPr>
+      </w:pPr>
+      <w:r>
+        <w:t xml:space="preserve">Lesion size as approximation of virulence </w:t>
+      </w:r>
+    </w:p>
+    <w:p>
+      <w:pPr>
+        <w:pStyle w:val="ListParagraph"/>
+        <w:numPr>
+          <w:ilvl w:val="0"/>
+          <w:numId w:val="1"/>
+        </w:numPr>
+      </w:pPr>
+      <w:r>
+        <w:t>Linear models</w:t>
+      </w:r>
+    </w:p>
+    <w:p>
+      <w:pPr>
+        <w:pStyle w:val="ListParagraph"/>
+        <w:numPr>
+          <w:ilvl w:val="0"/>
+          <w:numId w:val="1"/>
+        </w:numPr>
+      </w:pPr>
+      <w:r>
+        <w:t>Genome</w:t>
+      </w:r>
+    </w:p>
+    <w:p>
+      <w:pPr>
+        <w:pStyle w:val="ListParagraph"/>
+        <w:numPr>
+          <w:ilvl w:val="0"/>
+          <w:numId w:val="1"/>
+        </w:numPr>
+      </w:pPr>
+      <w:proofErr w:type="spellStart"/>
+      <w:r>
+        <w:t>bigRR</w:t>
+      </w:r>
+      <w:proofErr w:type="spellEnd"/>
+    </w:p>
+    <w:p>
+      <w:pPr>
+        <w:pStyle w:val="ListParagraph"/>
+        <w:numPr>
+          <w:ilvl w:val="1"/>
+          <w:numId w:val="1"/>
+        </w:numPr>
+      </w:pPr>
+      <w:r>
+        <w:t>JAC GWAS</w:t>
+      </w:r>
+    </w:p>
+    <w:p>
+      <w:pPr>
+        <w:pStyle w:val="ListParagraph"/>
+        <w:numPr>
+          <w:ilvl w:val="0"/>
+          <w:numId w:val="1"/>
+        </w:numPr>
+      </w:pPr>
+      <w:r>
+        <w:t>gene identification</w:t>
+      </w:r>
+    </w:p>
+    <w:p/>
+    <w:p>
+      <w:r>
+        <w:t>Methods</w:t>
+      </w:r>
+    </w:p>
+    <w:p>
+      <w:r>
+        <w:t>Tomato genetic resources</w:t>
+      </w:r>
+    </w:p>
+    <w:p>
+      <w:pPr>
+        <w:ind w:firstLine="720"/>
+      </w:pPr>
+      <w:r>
+        <w:t xml:space="preserve">We obtained seeds for 12 selected tomato genotypes in consultation with Dr. Roger </w:t>
+      </w:r>
+      <w:proofErr w:type="spellStart"/>
+      <w:r>
+        <w:t>Chetelat</w:t>
+      </w:r>
+      <w:proofErr w:type="spellEnd"/>
+      <w:r>
+        <w:t xml:space="preserve"> at the UC Davis TGRC. These include a diverse sample of 6 genotypes of domesticated tomato’s closest wild relative (S. </w:t>
+      </w:r>
+      <w:proofErr w:type="spellStart"/>
+      <w:r>
+        <w:t>pimpinellifolium</w:t>
+      </w:r>
+      <w:proofErr w:type="spellEnd"/>
+      <w:r>
+        <w:t xml:space="preserve">) from throughout its native range (Peru, Ecuador) as well as 6 heritage and modern varieties of S. </w:t>
+      </w:r>
+      <w:proofErr w:type="spellStart"/>
+      <w:r>
+        <w:t>lycopersicum</w:t>
+      </w:r>
+      <w:proofErr w:type="spellEnd"/>
+      <w:r>
+        <w:t xml:space="preserve">. We bulked all genotypes in long-day </w:t>
+      </w:r>
+      <w:proofErr w:type="gramStart"/>
+      <w:r>
+        <w:t>(16h photoperiod)</w:t>
+      </w:r>
+      <w:proofErr w:type="gramEnd"/>
+      <w:r>
+        <w:t xml:space="preserve"> greenhouse conditions at UC Davis in fall 2014. Plants were grown under metal-halide lamps using day/night temperatures at 25°C/18°C in 4” pots filled with standard potting soil (Sunshine mix #1, Sun </w:t>
+      </w:r>
+      <w:proofErr w:type="spellStart"/>
+      <w:r>
+        <w:t>Gro</w:t>
+      </w:r>
+      <w:proofErr w:type="spellEnd"/>
+      <w:r>
+        <w:t xml:space="preserve"> Horticulture). Plants were watered once daily. Plants were pruned and staked upright, and fruits were collected as they matured.</w:t>
+      </w:r>
+    </w:p>
+    <w:p>
+      <w:pPr>
+        <w:ind w:firstLine="720"/>
+      </w:pPr>
+      <w:r>
+        <w:t xml:space="preserve">Fruits were stored at 4°C in dry paper bags until seed cleaning. Seeds and </w:t>
+      </w:r>
+      <w:proofErr w:type="spellStart"/>
+      <w:r>
+        <w:t>locule</w:t>
+      </w:r>
+      <w:proofErr w:type="spellEnd"/>
+      <w:r>
+        <w:t xml:space="preserve"> contents were incubated at 24°C in 1% protease solution (</w:t>
+      </w:r>
+      <w:proofErr w:type="spellStart"/>
+      <w:r>
+        <w:t>Rapidase</w:t>
+      </w:r>
+      <w:proofErr w:type="spellEnd"/>
+      <w:r>
+        <w:t xml:space="preserve"> C80 Max) for 2h, then rinsed in </w:t>
+      </w:r>
+      <w:proofErr w:type="spellStart"/>
+      <w:r>
+        <w:t>dI</w:t>
+      </w:r>
+      <w:proofErr w:type="spellEnd"/>
+      <w:r>
+        <w:t xml:space="preserve"> H2O and air-dried. Seeds were then stored in a cool, dry, dark location until further plantings.</w:t>
+      </w:r>
+    </w:p>
+    <w:p>
+      <w:r>
+        <w:t>We bleach-sterilized all seeds prior to germinating on germination paper in growth chambers. At 7 days we transferred seedlings to soil (</w:t>
+      </w:r>
+      <w:proofErr w:type="spellStart"/>
+      <w:r>
+        <w:t>SunGro</w:t>
+      </w:r>
+      <w:proofErr w:type="spellEnd"/>
+      <w:r>
+        <w:t xml:space="preserve">) and grew all plants in growth chambers in 20°C, short-day (10h photoperiod) conditions with 180-190 </w:t>
+      </w:r>
+      <w:proofErr w:type="spellStart"/>
+      <w:r>
+        <w:t>uM</w:t>
+      </w:r>
+      <w:proofErr w:type="spellEnd"/>
+      <w:r>
+        <w:t xml:space="preserve"> light intensity and 60% RH. The flat was covered with a humidity dome during germination. We bottom-watered with </w:t>
+      </w:r>
+      <w:proofErr w:type="spellStart"/>
+      <w:r>
+        <w:t>dI</w:t>
+      </w:r>
+      <w:proofErr w:type="spellEnd"/>
+      <w:r>
+        <w:t xml:space="preserve"> H2O every two days for two weeks, and at week 3 watered every two days with added nutrient solution (0.5% N-P-K fertilizer in a 2-1- 2 ratio; Grow More 4-18-38). Plants were used for detached leaf assays 6 weeks after seedlings were transferred to soil.</w:t>
+      </w:r>
+    </w:p>
+    <w:p/>
+    <w:p>
+      <w:r>
+        <w:t>Botrytis genetic resources</w:t>
+      </w:r>
+    </w:p>
+    <w:p>
+      <w:r>
+        <w:t>[Selection of genotypes / population collection]</w:t>
+      </w:r>
+    </w:p>
+    <w:p/>
+    <w:p>
+      <w:r>
+        <w:t>Botrytis growth</w:t>
+      </w:r>
+    </w:p>
+    <w:p>
+      <w:pPr>
+        <w:ind w:firstLine="720"/>
+      </w:pPr>
+      <w:r>
+        <w:t xml:space="preserve">Botrytis isolates were maintained as conidial suspensions in 30% glycerol for long term storage at -80°C. For regrowth, spore solutions were diluted to 10% in 50% filter-sterilized grape juice, </w:t>
+      </w:r>
+      <w:proofErr w:type="gramStart"/>
+      <w:r>
+        <w:t>then</w:t>
+      </w:r>
+      <w:proofErr w:type="gramEnd"/>
+      <w:r>
+        <w:t xml:space="preserve"> inoculated onto 39g/L potato dextrose agar (PDA) media. Isolates were grown at 25°C in 12h light, and propagated every 2 weeks.</w:t>
+      </w:r>
+    </w:p>
+    <w:p/>
+    <w:p>
+      <w:r>
+        <w:t>Detached leaf assay</w:t>
+      </w:r>
+    </w:p>
+    <w:p>
+      <w:pPr>
+        <w:ind w:firstLine="720"/>
+      </w:pPr>
+      <w:r>
+        <w:t xml:space="preserve">To study the effect of genetic variation in host and pathogen on lesion formation, we infected detached leaves of 12 diverse tomato varieties with the above 96 Botrytis isolates. We used a randomized </w:t>
+      </w:r>
+      <w:r>
+        <w:t xml:space="preserve">complete </w:t>
+      </w:r>
+      <w:r>
+        <w:t xml:space="preserve">block design </w:t>
+      </w:r>
+      <w:r>
+        <w:t>for a total of 6 replicates across</w:t>
+      </w:r>
+      <w:r>
+        <w:t xml:space="preserve"> </w:t>
+      </w:r>
+      <w:r>
+        <w:t>2</w:t>
+      </w:r>
+      <w:r>
+        <w:t xml:space="preserve"> experiments. </w:t>
+      </w:r>
+      <w:r>
+        <w:t xml:space="preserve">Leaflets were placed on 1% </w:t>
+      </w:r>
+      <w:proofErr w:type="spellStart"/>
+      <w:r>
+        <w:t>phytoagar</w:t>
+      </w:r>
+      <w:proofErr w:type="spellEnd"/>
+      <w:r>
+        <w:t xml:space="preserve"> in seed flats, with humidity domes on </w:t>
+      </w:r>
+      <w:proofErr w:type="spellStart"/>
+      <w:r>
+        <w:t>top.</w:t>
+      </w:r>
+      <w:r>
+        <w:t>For</w:t>
+      </w:r>
+      <w:proofErr w:type="spellEnd"/>
+      <w:r>
+        <w:t xml:space="preserve"> each plant genotype, leaflets from each of 10 plants were placed onto agar in blocks. Leaves were selected by a random sample of</w:t>
+      </w:r>
+      <w:r>
+        <w:t xml:space="preserve"> 5 leaves </w:t>
+      </w:r>
+      <w:r>
+        <w:t>per plant</w:t>
+      </w:r>
+      <w:r>
+        <w:t>, and 2 leaflet pairs per leaf</w:t>
+      </w:r>
+      <w:r>
+        <w:t xml:space="preserve">. </w:t>
+      </w:r>
+    </w:p>
+    <w:p>
+      <w:r>
+        <w:tab/>
+        <w:t xml:space="preserve">Spores were collected from mature (1-2 week old) Botrytis cultures, and diluted to 10 spores/ </w:t>
+      </w:r>
+      <w:proofErr w:type="spellStart"/>
+      <w:r>
+        <w:t>uL</w:t>
+      </w:r>
+      <w:proofErr w:type="spellEnd"/>
+      <w:r>
+        <w:t xml:space="preserve"> in 50% filter-sterilized grape juice. 4ul droplets of spore suspensions were inoculated onto detached leaves at room temperature with 24h light. Control leaves were mock-inoculated with 4uL of grape juice without spores.</w:t>
+      </w:r>
+    </w:p>
+    <w:p>
+      <w:pPr>
+        <w:ind w:firstLine="720"/>
+      </w:pPr>
+      <w:r>
+        <w:t xml:space="preserve">We </w:t>
+      </w:r>
+      <w:r>
+        <w:t>took digital photos of</w:t>
+      </w:r>
+      <w:r>
+        <w:t xml:space="preserve"> all leaflets at 24, 48, and 72 hours post inoculation for downstream image analysis.</w:t>
+      </w:r>
+    </w:p>
+    <w:p/>
+    <w:p>
+      <w:r>
+        <w:t>Automated Image Analysis</w:t>
+      </w:r>
+    </w:p>
+    <w:p>
+      <w:pPr>
+        <w:ind w:firstLine="720"/>
+      </w:pPr>
+      <w:r>
+        <w:t xml:space="preserve">We measured lesion areas using the </w:t>
+      </w:r>
+      <w:proofErr w:type="spellStart"/>
+      <w:r>
+        <w:t>EBImage</w:t>
+      </w:r>
+      <w:proofErr w:type="spellEnd"/>
+      <w:r>
+        <w:t xml:space="preserve"> and </w:t>
+      </w:r>
+      <w:proofErr w:type="spellStart"/>
+      <w:r>
+        <w:t>CRImage</w:t>
+      </w:r>
+      <w:proofErr w:type="spellEnd"/>
+      <w:r>
+        <w:t xml:space="preserve"> packages (Pau et al., 2010; </w:t>
+      </w:r>
+      <w:proofErr w:type="spellStart"/>
+      <w:r>
+        <w:t>Failmezger</w:t>
+      </w:r>
+      <w:proofErr w:type="spellEnd"/>
+      <w:r>
+        <w:t xml:space="preserve"> et al., 2010) in the R statistical environment (R Development Core Team and Team, 2009). Leaflets were identified as objects with green hue, and lesions were identified as low-saturation objects within leaves. Images masks were generated for both the leaf and lesion, then manually refined by a technician to ensure </w:t>
+      </w:r>
+      <w:r>
+        <w:t>accurate</w:t>
+      </w:r>
+      <w:r>
+        <w:t xml:space="preserve"> object calling. The area of these leaves and lesions were then automatically measured as pixels per lesion and converted to area using a 1 cm reference within each image.</w:t>
+      </w:r>
+    </w:p>
+    <w:p/>
+    <w:p>
+      <w:r>
+        <w:t>Data analysis</w:t>
+      </w:r>
+    </w:p>
+    <w:p>
+      <w:r>
+        <w:tab/>
+        <w:t xml:space="preserve">We </w:t>
+      </w:r>
+      <w:r>
+        <w:t>analyzed by F-test the generalized</w:t>
+      </w:r>
+      <w:r>
+        <w:t xml:space="preserve"> linear model for the full experiment, including the fixed effects of isolate, plant domestication, plant genotype (nested within domestication)</w:t>
+      </w:r>
+      <w:r>
+        <w:t>, the random effects of experiment, and the interaction effects of experiment with iso</w:t>
+      </w:r>
+      <w:r>
+        <w:t>late and experiment with plant.</w:t>
+      </w:r>
+    </w:p>
+    <w:p>
+      <w:pPr>
+        <w:ind w:firstLine="720"/>
+      </w:pPr>
+      <w:r>
+        <w:t>We calculated the least-squared means of lesion size within each tomato genotype. We included the fixed effect of isolate, and the random effects of experiment, the isolate by experiment interaction, and leaflet pair (nested within leaf, nested within individual plant).</w:t>
+      </w:r>
       <w:bookmarkStart w:id="1" w:name="_GoBack"/>
       <w:bookmarkEnd w:id="1"/>
     </w:p>
     <w:p>
-      <w:pPr>
-        <w:pStyle w:val="ListParagraph"/>
-        <w:numPr>
-          <w:ilvl w:val="1"/>
-          <w:numId w:val="1"/>
-        </w:numPr>
-      </w:pPr>
-      <w:r>
-        <w:t xml:space="preserve">/ quantitative </w:t>
-      </w:r>
-      <w:r>
-        <w:t>resistance</w:t>
+      <w:r>
+        <w:tab/>
+      </w:r>
+    </w:p>
+    <w:p/>
+    <w:p>
+      <w:r>
+        <w:t>Results</w:t>
+      </w:r>
+    </w:p>
+    <w:p>
+      <w:pPr>
+        <w:pStyle w:val="ListParagraph"/>
+        <w:numPr>
+          <w:ilvl w:val="0"/>
+          <w:numId w:val="1"/>
+        </w:numPr>
+      </w:pPr>
+      <w:r>
+        <w:t>variation in lesion size</w:t>
+      </w:r>
+    </w:p>
+    <w:p>
+      <w:pPr>
+        <w:pStyle w:val="ListParagraph"/>
+        <w:numPr>
+          <w:ilvl w:val="1"/>
+          <w:numId w:val="1"/>
+        </w:numPr>
+      </w:pPr>
+      <w:r>
+        <w:t>domesticated lines more susceptible on average BUT overlap with wild</w:t>
       </w:r>
       <w:r>
         <w:t xml:space="preserve"> </w:t>
       </w:r>
-      <w:r>
-        <w:rPr>
-          <w:i/>
-        </w:rPr>
-        <w:t xml:space="preserve">studied </w:t>
-      </w:r>
-      <w:r>
-        <w:rPr>
-          <w:i/>
-        </w:rPr>
-        <w:t>from the pathogen side</w:t>
-      </w:r>
-    </w:p>
-    <w:p>
-      <w:pPr>
-        <w:pStyle w:val="ListParagraph"/>
-        <w:numPr>
-          <w:ilvl w:val="1"/>
-          <w:numId w:val="1"/>
-        </w:numPr>
-      </w:pPr>
-      <w:r>
-        <w:t>Most plant immunity studies on large-effect genes (</w:t>
-      </w:r>
-      <w:proofErr w:type="spellStart"/>
-      <w:r>
-        <w:t>qual</w:t>
-      </w:r>
-      <w:proofErr w:type="spellEnd"/>
-      <w:r>
-        <w:t>-R)</w:t>
-      </w:r>
-    </w:p>
-    <w:p>
-      <w:pPr>
-        <w:pStyle w:val="ListParagraph"/>
-        <w:numPr>
-          <w:ilvl w:val="0"/>
-          <w:numId w:val="1"/>
-        </w:numPr>
-      </w:pPr>
-      <w:r>
-        <w:t>Applied goal</w:t>
-      </w:r>
-      <w:r>
-        <w:t xml:space="preserve"> </w:t>
-      </w:r>
-      <w:r>
-        <w:t xml:space="preserve">to control </w:t>
-      </w:r>
-      <w:r>
-        <w:t>common, economically costly pathogen</w:t>
-      </w:r>
-    </w:p>
-    <w:p>
-      <w:pPr>
-        <w:pStyle w:val="ListParagraph"/>
-        <w:numPr>
-          <w:ilvl w:val="0"/>
-          <w:numId w:val="1"/>
-        </w:numPr>
-      </w:pPr>
-      <w:r>
-        <w:t>Previous knowledge of q</w:t>
-      </w:r>
-      <w:r>
-        <w:t>uantitative genetics of virulence in Botrytis</w:t>
-      </w:r>
-    </w:p>
-    <w:p>
-      <w:pPr>
-        <w:pStyle w:val="ListParagraph"/>
-        <w:numPr>
-          <w:ilvl w:val="1"/>
-          <w:numId w:val="1"/>
-        </w:numPr>
-      </w:pPr>
-      <w:r>
-        <w:t>Jason’s GWAS</w:t>
+    </w:p>
+    <w:p>
+      <w:pPr>
+        <w:pStyle w:val="ListParagraph"/>
+        <w:numPr>
+          <w:ilvl w:val="1"/>
+          <w:numId w:val="1"/>
+        </w:numPr>
+      </w:pPr>
+      <w:r>
+        <w:t>analysis of GLM</w:t>
+      </w:r>
+    </w:p>
+    <w:p>
+      <w:pPr>
+        <w:pStyle w:val="ListParagraph"/>
+        <w:numPr>
+          <w:ilvl w:val="1"/>
+          <w:numId w:val="1"/>
+        </w:numPr>
+      </w:pPr>
+      <w:r>
+        <w:t>spearman’s rank correlation among phenotypes</w:t>
       </w:r>
     </w:p>
     <w:p>
@@ -399,943 +1757,9 @@
           <w:numId w:val="1"/>
         </w:numPr>
       </w:pPr>
-      <w:r>
-        <w:t>Botrytis x At as model of quant R</w:t>
-      </w:r>
-    </w:p>
-    <w:p>
-      <w:pPr>
-        <w:pStyle w:val="ListParagraph"/>
-        <w:numPr>
-          <w:ilvl w:val="1"/>
-          <w:numId w:val="1"/>
-        </w:numPr>
-      </w:pPr>
-      <w:r>
-        <w:t>Known genes for virulence</w:t>
-      </w:r>
-    </w:p>
-    <w:p>
-      <w:pPr>
-        <w:pStyle w:val="ListParagraph"/>
-        <w:numPr>
-          <w:ilvl w:val="0"/>
-          <w:numId w:val="1"/>
-        </w:numPr>
-      </w:pPr>
-      <w:proofErr w:type="spellStart"/>
-      <w:r>
-        <w:t>Multigenic</w:t>
-      </w:r>
-      <w:proofErr w:type="spellEnd"/>
-      <w:r>
-        <w:t xml:space="preserve"> basis of plant resistance to Botrytis</w:t>
-      </w:r>
-    </w:p>
-    <w:p>
-      <w:pPr>
-        <w:pStyle w:val="ListParagraph"/>
-        <w:numPr>
-          <w:ilvl w:val="1"/>
-          <w:numId w:val="1"/>
-        </w:numPr>
-      </w:pPr>
-      <w:r>
-        <w:t xml:space="preserve">Genetics in Arabidopsis – </w:t>
-      </w:r>
-      <w:r>
-        <w:t xml:space="preserve">Jason’s </w:t>
-      </w:r>
-      <w:r>
-        <w:t>GWAS</w:t>
-      </w:r>
-    </w:p>
-    <w:p>
-      <w:pPr>
-        <w:pStyle w:val="ListParagraph"/>
-        <w:numPr>
-          <w:ilvl w:val="1"/>
-          <w:numId w:val="1"/>
-        </w:numPr>
-      </w:pPr>
-      <w:r>
-        <w:t>Mutant analysis in Arabidopsis</w:t>
-      </w:r>
-    </w:p>
-    <w:p>
-      <w:pPr>
-        <w:pStyle w:val="ListParagraph"/>
-        <w:numPr>
-          <w:ilvl w:val="0"/>
-          <w:numId w:val="1"/>
-        </w:numPr>
-      </w:pPr>
-      <w:r>
-        <w:t>Approach: detached-leaf GWAS using genetics of Botrytis</w:t>
-      </w:r>
-    </w:p>
-    <w:p>
-      <w:pPr>
-        <w:pStyle w:val="ListParagraph"/>
-        <w:numPr>
-          <w:ilvl w:val="1"/>
-          <w:numId w:val="1"/>
-        </w:numPr>
-      </w:pPr>
-      <w:r>
-        <w:t>Can extend to additional host species</w:t>
-      </w:r>
-    </w:p>
-    <w:p>
-      <w:pPr>
-        <w:pStyle w:val="ListParagraph"/>
-        <w:numPr>
-          <w:ilvl w:val="0"/>
-          <w:numId w:val="1"/>
-        </w:numPr>
-      </w:pPr>
-      <w:r>
-        <w:t>Domestication in pathogen resistance</w:t>
-      </w:r>
-    </w:p>
-    <w:p>
-      <w:pPr>
-        <w:pStyle w:val="ListParagraph"/>
-        <w:numPr>
-          <w:ilvl w:val="1"/>
-          <w:numId w:val="1"/>
-        </w:numPr>
-      </w:pPr>
-      <w:r>
-        <w:t>Theory: selection against defense alleles in domestication &amp; cultivation</w:t>
-      </w:r>
-    </w:p>
-    <w:p>
-      <w:pPr>
-        <w:pStyle w:val="ListParagraph"/>
-        <w:numPr>
-          <w:ilvl w:val="1"/>
-          <w:numId w:val="1"/>
-        </w:numPr>
-      </w:pPr>
-      <w:r>
-        <w:t>Assumes: low resistance in all domesticated varieties</w:t>
-      </w:r>
-    </w:p>
-    <w:p>
-      <w:pPr>
-        <w:pStyle w:val="ListParagraph"/>
-        <w:numPr>
-          <w:ilvl w:val="0"/>
-          <w:numId w:val="1"/>
-        </w:numPr>
-      </w:pPr>
-      <w:r>
-        <w:t>Questions</w:t>
-      </w:r>
-    </w:p>
-    <w:p>
-      <w:pPr>
-        <w:pStyle w:val="ListParagraph"/>
-        <w:numPr>
-          <w:ilvl w:val="1"/>
-          <w:numId w:val="1"/>
-        </w:numPr>
-      </w:pPr>
-      <w:r>
-        <w:t>Does domestication give us a strong hypothesis about susceptibility?</w:t>
-      </w:r>
-    </w:p>
-    <w:p>
-      <w:pPr>
-        <w:pStyle w:val="ListParagraph"/>
-        <w:numPr>
-          <w:ilvl w:val="2"/>
-          <w:numId w:val="1"/>
-        </w:numPr>
-      </w:pPr>
+      <w:proofErr w:type="gramStart"/>
       <w:r>
         <w:lastRenderedPageBreak/>
-        <w:t>Does this differ depending on</w:t>
-      </w:r>
-      <w:r>
-        <w:t>: pathogen genotype, host genotype</w:t>
-      </w:r>
-    </w:p>
-    <w:p>
-      <w:pPr>
-        <w:pStyle w:val="ListParagraph"/>
-        <w:numPr>
-          <w:ilvl w:val="1"/>
-          <w:numId w:val="1"/>
-        </w:numPr>
-      </w:pPr>
-      <w:r>
-        <w:t>Genetic basis of virulence in Botrytis</w:t>
-      </w:r>
-    </w:p>
-    <w:p>
-      <w:pPr>
-        <w:pStyle w:val="ListParagraph"/>
-        <w:numPr>
-          <w:ilvl w:val="2"/>
-          <w:numId w:val="1"/>
-        </w:numPr>
-      </w:pPr>
-      <w:r>
-        <w:t>Do the same loci confer virulence across host genotypes?</w:t>
-      </w:r>
-    </w:p>
-    <w:p>
-      <w:pPr>
-        <w:pStyle w:val="ListParagraph"/>
-        <w:numPr>
-          <w:ilvl w:val="0"/>
-          <w:numId w:val="1"/>
-        </w:numPr>
-      </w:pPr>
-      <w:r>
-        <w:t>Summary of findings</w:t>
-      </w:r>
-    </w:p>
-    <w:p>
-      <w:pPr>
-        <w:pStyle w:val="ListParagraph"/>
-        <w:numPr>
-          <w:ilvl w:val="1"/>
-          <w:numId w:val="1"/>
-        </w:numPr>
-      </w:pPr>
-      <w:r>
-        <w:t>Number of genes associated with phenotype</w:t>
-      </w:r>
-    </w:p>
-    <w:p>
-      <w:pPr>
-        <w:pStyle w:val="ListParagraph"/>
-        <w:numPr>
-          <w:ilvl w:val="1"/>
-          <w:numId w:val="1"/>
-        </w:numPr>
-      </w:pPr>
-      <w:r>
-        <w:t>GO terms associated with phenotype</w:t>
-      </w:r>
-    </w:p>
-    <w:p>
-      <w:pPr>
-        <w:pStyle w:val="ListParagraph"/>
-        <w:numPr>
-          <w:ilvl w:val="1"/>
-          <w:numId w:val="1"/>
-        </w:numPr>
-      </w:pPr>
-      <w:r>
-        <w:t>Conditionality by host species</w:t>
-      </w:r>
-    </w:p>
-    <w:p>
-      <w:pPr>
-        <w:pStyle w:val="ListParagraph"/>
-        <w:numPr>
-          <w:ilvl w:val="1"/>
-          <w:numId w:val="1"/>
-        </w:numPr>
-      </w:pPr>
-      <w:r>
-        <w:t xml:space="preserve">Validation – AFTER all host </w:t>
-      </w:r>
-      <w:proofErr w:type="spellStart"/>
-      <w:r>
-        <w:t>spp</w:t>
-      </w:r>
-      <w:proofErr w:type="spellEnd"/>
-      <w:r>
-        <w:t xml:space="preserve"> studied</w:t>
-      </w:r>
-    </w:p>
-    <w:p/>
-    <w:p>
-      <w:r>
-        <w:t xml:space="preserve">Previous study of GWA of Botrytis lesion size to the genome of Arabidopsis found several cellular functions overrepresented. These included R-genes (RLKs and NLRs), genes previously identified in controlling At resistance phenotypes to </w:t>
-      </w:r>
-      <w:proofErr w:type="spellStart"/>
-      <w:r>
-        <w:t>Bc</w:t>
-      </w:r>
-      <w:proofErr w:type="spellEnd"/>
-      <w:r>
-        <w:t xml:space="preserve"> (RLM3, RST1</w:t>
-      </w:r>
-      <w:proofErr w:type="gramStart"/>
-      <w:r>
-        <w:t>,</w:t>
-      </w:r>
-      <w:r>
-        <w:t>NPR1</w:t>
-      </w:r>
-      <w:proofErr w:type="gramEnd"/>
-      <w:r>
-        <w:t xml:space="preserve">, VSP2, ATG2, PAD4, LYK3, COI1, LYK4, </w:t>
-      </w:r>
-      <w:proofErr w:type="spellStart"/>
-      <w:r>
-        <w:t>Erecta</w:t>
-      </w:r>
-      <w:proofErr w:type="spellEnd"/>
-      <w:r>
-        <w:t xml:space="preserve"> (ER), AXR1, and BOI</w:t>
-      </w:r>
-      <w:r>
-        <w:t xml:space="preserve">) (JAC 2016 - ref 55, 56), </w:t>
-      </w:r>
-      <w:r>
-        <w:t>defense response, oxidation-reduction processes,</w:t>
-      </w:r>
-    </w:p>
-    <w:p>
-      <w:proofErr w:type="gramStart"/>
-      <w:r>
-        <w:t>and</w:t>
-      </w:r>
-      <w:proofErr w:type="gramEnd"/>
-      <w:r>
-        <w:t xml:space="preserve"> nucleic </w:t>
-      </w:r>
-      <w:r>
-        <w:t xml:space="preserve">acid mismatch repair mechanisms, </w:t>
-      </w:r>
-      <w:proofErr w:type="spellStart"/>
-      <w:r>
-        <w:t>callose</w:t>
-      </w:r>
-      <w:proofErr w:type="spellEnd"/>
-      <w:r>
-        <w:t xml:space="preserve"> deposition,</w:t>
-      </w:r>
-      <w:r>
-        <w:t xml:space="preserve"> </w:t>
-      </w:r>
-      <w:r>
-        <w:t>methylation-dependent chromatin silencing, transmembrane transpo</w:t>
-      </w:r>
-      <w:r>
-        <w:t xml:space="preserve">rt, mismatch </w:t>
-      </w:r>
-      <w:r>
-        <w:t>repair mechanisms and categories related to modification of the cell wall</w:t>
-      </w:r>
-      <w:r>
-        <w:t xml:space="preserve"> </w:t>
-      </w:r>
-      <w:r>
-        <w:t>(</w:t>
-      </w:r>
-      <w:r>
-        <w:t>JAC 2016 – S10 fig, S6 Table)</w:t>
-      </w:r>
-    </w:p>
-    <w:p/>
-    <w:p/>
-    <w:p>
-      <w:r>
-        <w:t xml:space="preserve">Materials &amp; </w:t>
-      </w:r>
-      <w:r>
-        <w:t>Methods</w:t>
-      </w:r>
-    </w:p>
-    <w:p>
-      <w:pPr>
-        <w:pStyle w:val="ListParagraph"/>
-        <w:numPr>
-          <w:ilvl w:val="0"/>
-          <w:numId w:val="1"/>
-        </w:numPr>
-      </w:pPr>
-      <w:r>
-        <w:t xml:space="preserve">Plant growth &amp; </w:t>
-      </w:r>
-      <w:r>
-        <w:t xml:space="preserve">choice of </w:t>
-      </w:r>
-      <w:r>
-        <w:t>accessions</w:t>
-      </w:r>
-    </w:p>
-    <w:p>
-      <w:pPr>
-        <w:pStyle w:val="ListParagraph"/>
-        <w:numPr>
-          <w:ilvl w:val="0"/>
-          <w:numId w:val="1"/>
-        </w:numPr>
-      </w:pPr>
-      <w:r>
-        <w:t xml:space="preserve">Pathogen propagation &amp; </w:t>
-      </w:r>
-      <w:r>
-        <w:t xml:space="preserve">population of </w:t>
-      </w:r>
-      <w:r>
-        <w:t>isolates</w:t>
-      </w:r>
-    </w:p>
-    <w:p>
-      <w:pPr>
-        <w:pStyle w:val="ListParagraph"/>
-        <w:numPr>
-          <w:ilvl w:val="1"/>
-          <w:numId w:val="1"/>
-        </w:numPr>
-      </w:pPr>
-      <w:r>
-        <w:t xml:space="preserve">Number of genes in </w:t>
-      </w:r>
-      <w:proofErr w:type="spellStart"/>
-      <w:r>
-        <w:t>Bc</w:t>
-      </w:r>
-      <w:proofErr w:type="spellEnd"/>
-      <w:r>
-        <w:t xml:space="preserve"> genome</w:t>
-      </w:r>
-    </w:p>
-    <w:p>
-      <w:pPr>
-        <w:pStyle w:val="ListParagraph"/>
-        <w:numPr>
-          <w:ilvl w:val="1"/>
-          <w:numId w:val="1"/>
-        </w:numPr>
-      </w:pPr>
-      <w:r>
-        <w:t xml:space="preserve">Number of </w:t>
-      </w:r>
-      <w:r>
-        <w:t>SNPs at MAF &gt; 0.20 (plus MAF &gt; 0.10 / &gt; 0.05?)</w:t>
-      </w:r>
-    </w:p>
-    <w:p>
-      <w:pPr>
-        <w:pStyle w:val="ListParagraph"/>
-        <w:numPr>
-          <w:ilvl w:val="2"/>
-          <w:numId w:val="1"/>
-        </w:numPr>
-      </w:pPr>
-      <w:r>
-        <w:t>Number of genes with at least 1 SNP</w:t>
-      </w:r>
-    </w:p>
-    <w:p>
-      <w:pPr>
-        <w:pStyle w:val="ListParagraph"/>
-        <w:numPr>
-          <w:ilvl w:val="2"/>
-          <w:numId w:val="1"/>
-        </w:numPr>
-      </w:pPr>
-      <w:r>
-        <w:t>Number of genes with &gt;= 2 SNPs</w:t>
-      </w:r>
-    </w:p>
-    <w:p>
-      <w:pPr>
-        <w:pStyle w:val="ListParagraph"/>
-        <w:numPr>
-          <w:ilvl w:val="1"/>
-          <w:numId w:val="1"/>
-        </w:numPr>
-      </w:pPr>
-      <w:r>
-        <w:t>Check for population structure</w:t>
-      </w:r>
-    </w:p>
-    <w:p>
-      <w:pPr>
-        <w:pStyle w:val="ListParagraph"/>
-        <w:numPr>
-          <w:ilvl w:val="0"/>
-          <w:numId w:val="1"/>
-        </w:numPr>
-      </w:pPr>
-      <w:r>
-        <w:t>Detached leaf assay</w:t>
-      </w:r>
-    </w:p>
-    <w:p>
-      <w:pPr>
-        <w:pStyle w:val="ListParagraph"/>
-        <w:numPr>
-          <w:ilvl w:val="1"/>
-          <w:numId w:val="1"/>
-        </w:numPr>
-      </w:pPr>
-      <w:r>
-        <w:t>Whole-plant translatable</w:t>
-      </w:r>
-    </w:p>
-    <w:p>
-      <w:pPr>
-        <w:pStyle w:val="ListParagraph"/>
-        <w:numPr>
-          <w:ilvl w:val="1"/>
-          <w:numId w:val="1"/>
-        </w:numPr>
-      </w:pPr>
-      <w:r>
-        <w:t xml:space="preserve">Lesion size as approximation of virulence </w:t>
-      </w:r>
-    </w:p>
-    <w:p>
-      <w:pPr>
-        <w:pStyle w:val="ListParagraph"/>
-        <w:numPr>
-          <w:ilvl w:val="0"/>
-          <w:numId w:val="1"/>
-        </w:numPr>
-      </w:pPr>
-      <w:r>
-        <w:t>Linear models</w:t>
-      </w:r>
-    </w:p>
-    <w:p>
-      <w:pPr>
-        <w:pStyle w:val="ListParagraph"/>
-        <w:numPr>
-          <w:ilvl w:val="0"/>
-          <w:numId w:val="1"/>
-        </w:numPr>
-      </w:pPr>
-      <w:r>
-        <w:t>Genome</w:t>
-      </w:r>
-    </w:p>
-    <w:p>
-      <w:pPr>
-        <w:pStyle w:val="ListParagraph"/>
-        <w:numPr>
-          <w:ilvl w:val="0"/>
-          <w:numId w:val="1"/>
-        </w:numPr>
-      </w:pPr>
-      <w:proofErr w:type="spellStart"/>
-      <w:r>
-        <w:t>bigRR</w:t>
-      </w:r>
-      <w:proofErr w:type="spellEnd"/>
-    </w:p>
-    <w:p>
-      <w:pPr>
-        <w:pStyle w:val="ListParagraph"/>
-        <w:numPr>
-          <w:ilvl w:val="1"/>
-          <w:numId w:val="1"/>
-        </w:numPr>
-      </w:pPr>
-      <w:r>
-        <w:t>JAC GWAS</w:t>
-      </w:r>
-    </w:p>
-    <w:p>
-      <w:pPr>
-        <w:pStyle w:val="ListParagraph"/>
-        <w:numPr>
-          <w:ilvl w:val="0"/>
-          <w:numId w:val="1"/>
-        </w:numPr>
-      </w:pPr>
-      <w:r>
-        <w:t>gene identification</w:t>
-      </w:r>
-    </w:p>
-    <w:p/>
-    <w:p>
-      <w:r>
-        <w:t>Methods</w:t>
-      </w:r>
-    </w:p>
-    <w:p>
-      <w:r>
-        <w:t>Tomato genetic resources</w:t>
-      </w:r>
-    </w:p>
-    <w:p>
-      <w:pPr>
-        <w:ind w:firstLine="720"/>
-      </w:pPr>
-      <w:r>
-        <w:t xml:space="preserve">We obtained seeds for 12 selected tomato genotypes in consultation with Dr. Roger </w:t>
-      </w:r>
-      <w:proofErr w:type="spellStart"/>
-      <w:r>
-        <w:t>Chetelat</w:t>
-      </w:r>
-      <w:proofErr w:type="spellEnd"/>
-      <w:r>
-        <w:t xml:space="preserve"> at the UC Davis TGRC. These include a diverse sample of 6 genotypes of domesticated tomato’s closest wild relative (S. </w:t>
-      </w:r>
-      <w:proofErr w:type="spellStart"/>
-      <w:r>
-        <w:t>pimpinellifolium</w:t>
-      </w:r>
-      <w:proofErr w:type="spellEnd"/>
-      <w:r>
-        <w:t xml:space="preserve">) from throughout its native range (Peru, Ecuador) as well as 6 heritage and modern varieties of S. </w:t>
-      </w:r>
-      <w:proofErr w:type="spellStart"/>
-      <w:r>
-        <w:t>lycopersicum</w:t>
-      </w:r>
-      <w:proofErr w:type="spellEnd"/>
-      <w:r>
-        <w:t xml:space="preserve">. We bulked all genotypes in long-day </w:t>
-      </w:r>
-      <w:proofErr w:type="gramStart"/>
-      <w:r>
-        <w:t>(16h photoperiod)</w:t>
-      </w:r>
-      <w:proofErr w:type="gramEnd"/>
-      <w:r>
-        <w:t xml:space="preserve"> greenhouse conditions at UC Davis in fall 2014. Plants were grown under metal-halide lamps using day/night temperatures at 25°C/18°C in 4” pots filled with standard potting soil (Sunshine mix #1, Sun </w:t>
-      </w:r>
-      <w:proofErr w:type="spellStart"/>
-      <w:r>
-        <w:t>Gro</w:t>
-      </w:r>
-      <w:proofErr w:type="spellEnd"/>
-      <w:r>
-        <w:t xml:space="preserve"> Horticulture). Plants were watered once daily. Plants were pruned and staked upright, and fruits were collected as they matured.</w:t>
-      </w:r>
-    </w:p>
-    <w:p>
-      <w:pPr>
-        <w:ind w:firstLine="720"/>
-      </w:pPr>
-      <w:r>
-        <w:t xml:space="preserve">Fruits were stored at 4°C in dry paper bags until seed cleaning. Seeds and </w:t>
-      </w:r>
-      <w:proofErr w:type="spellStart"/>
-      <w:r>
-        <w:t>locule</w:t>
-      </w:r>
-      <w:proofErr w:type="spellEnd"/>
-      <w:r>
-        <w:t xml:space="preserve"> contents were incubated at 24°C in 1% protease solution (</w:t>
-      </w:r>
-      <w:proofErr w:type="spellStart"/>
-      <w:r>
-        <w:t>Rapidase</w:t>
-      </w:r>
-      <w:proofErr w:type="spellEnd"/>
-      <w:r>
-        <w:t xml:space="preserve"> C80 Max) for 2h, then rinsed in </w:t>
-      </w:r>
-      <w:proofErr w:type="spellStart"/>
-      <w:r>
-        <w:t>dI</w:t>
-      </w:r>
-      <w:proofErr w:type="spellEnd"/>
-      <w:r>
-        <w:t xml:space="preserve"> H2O and air-dried. Seeds were then stored in a cool, dry, dark location until further plantings.</w:t>
-      </w:r>
-    </w:p>
-    <w:p>
-      <w:r>
-        <w:lastRenderedPageBreak/>
-        <w:t>We bleach-sterilized all seeds prior to germinating on germination paper in growth chambers. At 7 days we transferred seedlings to soil (</w:t>
-      </w:r>
-      <w:proofErr w:type="spellStart"/>
-      <w:r>
-        <w:t>SunGro</w:t>
-      </w:r>
-      <w:proofErr w:type="spellEnd"/>
-      <w:r>
-        <w:t xml:space="preserve">) and grew all plants in growth chambers in 20°C, short-day (10h photoperiod) conditions with 180-190 </w:t>
-      </w:r>
-      <w:proofErr w:type="spellStart"/>
-      <w:r>
-        <w:t>uM</w:t>
-      </w:r>
-      <w:proofErr w:type="spellEnd"/>
-      <w:r>
-        <w:t xml:space="preserve"> light intensity and 60% RH. The flat was covered with a humidity dome during germination. We bottom-watered with </w:t>
-      </w:r>
-      <w:proofErr w:type="spellStart"/>
-      <w:r>
-        <w:t>dI</w:t>
-      </w:r>
-      <w:proofErr w:type="spellEnd"/>
-      <w:r>
-        <w:t xml:space="preserve"> H2O every two days for two weeks, and at week 3 watered every two days with added nutrient solution (0.5% N-P-K fertilizer in a 2-1- 2 ratio; Grow More 4-18-38). Plants were used for detached leaf assays 6 weeks after seedlings were transferred to soil.</w:t>
-      </w:r>
-    </w:p>
-    <w:p/>
-    <w:p>
-      <w:r>
-        <w:t>Botrytis genetic resources</w:t>
-      </w:r>
-    </w:p>
-    <w:p>
-      <w:r>
-        <w:t>[Selection of genotypes / population collection]</w:t>
-      </w:r>
-    </w:p>
-    <w:p/>
-    <w:p>
-      <w:r>
-        <w:t>Botrytis growth</w:t>
-      </w:r>
-    </w:p>
-    <w:p>
-      <w:pPr>
-        <w:ind w:firstLine="720"/>
-      </w:pPr>
-      <w:r>
-        <w:t xml:space="preserve">Botrytis isolates were maintained as conidial suspensions in 30% glycerol for long term storage at -80°C. For regrowth, spore solutions were diluted to 10% in 50% filter-sterilized grape juice, </w:t>
-      </w:r>
-      <w:proofErr w:type="gramStart"/>
-      <w:r>
-        <w:t>then</w:t>
-      </w:r>
-      <w:proofErr w:type="gramEnd"/>
-      <w:r>
-        <w:t xml:space="preserve"> inoculated onto 39g/L potato dextrose agar (PDA) media. Isolates were grown at 25°C in 12h light, and propagated every 2 weeks.</w:t>
-      </w:r>
-    </w:p>
-    <w:p/>
-    <w:p>
-      <w:r>
-        <w:t>Detached leaf assay</w:t>
-      </w:r>
-    </w:p>
-    <w:p>
-      <w:pPr>
-        <w:ind w:firstLine="720"/>
-      </w:pPr>
-      <w:r>
-        <w:t xml:space="preserve">To study the effect of genetic variation in host and pathogen on lesion formation, we infected detached leaves of 12 diverse tomato varieties with the above 96 Botrytis isolates. We used a randomized </w:t>
-      </w:r>
-      <w:r>
-        <w:t xml:space="preserve">complete </w:t>
-      </w:r>
-      <w:r>
-        <w:t xml:space="preserve">block design </w:t>
-      </w:r>
-      <w:r>
-        <w:t>for a total of 6 replicates across</w:t>
-      </w:r>
-      <w:r>
-        <w:t xml:space="preserve"> </w:t>
-      </w:r>
-      <w:r>
-        <w:t>2</w:t>
-      </w:r>
-      <w:r>
-        <w:t xml:space="preserve"> experiments. </w:t>
-      </w:r>
-      <w:r>
-        <w:t xml:space="preserve">Leaflets were placed on 1% </w:t>
-      </w:r>
-      <w:proofErr w:type="spellStart"/>
-      <w:r>
-        <w:t>phytoagar</w:t>
-      </w:r>
-      <w:proofErr w:type="spellEnd"/>
-      <w:r>
-        <w:t xml:space="preserve"> in seed flats, with humidity domes on </w:t>
-      </w:r>
-      <w:proofErr w:type="spellStart"/>
-      <w:r>
-        <w:t>top.</w:t>
-      </w:r>
-      <w:r>
-        <w:t>For</w:t>
-      </w:r>
-      <w:proofErr w:type="spellEnd"/>
-      <w:r>
-        <w:t xml:space="preserve"> each plant genotype, leaflets from each of 10 plants were placed onto agar in blocks. Leaves were selected by a random sample of</w:t>
-      </w:r>
-      <w:r>
-        <w:t xml:space="preserve"> 5 leaves </w:t>
-      </w:r>
-      <w:r>
-        <w:t>per plant</w:t>
-      </w:r>
-      <w:r>
-        <w:t>, and 2 leaflet pairs per leaf</w:t>
-      </w:r>
-      <w:r>
-        <w:t xml:space="preserve">. </w:t>
-      </w:r>
-    </w:p>
-    <w:p>
-      <w:r>
-        <w:tab/>
-        <w:t xml:space="preserve">Spores were collected from mature (1-2 week old) Botrytis cultures, and diluted to 10 spores/ </w:t>
-      </w:r>
-      <w:proofErr w:type="spellStart"/>
-      <w:r>
-        <w:t>uL</w:t>
-      </w:r>
-      <w:proofErr w:type="spellEnd"/>
-      <w:r>
-        <w:t xml:space="preserve"> in 50% filter-sterilized grape juice. 4ul droplets of spore suspensions were inoculated onto detached leaves at room temperature with 24h light. Control leaves were mock-inoculated with 4uL of grape juice without spores.</w:t>
-      </w:r>
-    </w:p>
-    <w:p>
-      <w:pPr>
-        <w:ind w:firstLine="720"/>
-      </w:pPr>
-      <w:r>
-        <w:t xml:space="preserve">We </w:t>
-      </w:r>
-      <w:r>
-        <w:t>took digital photos of</w:t>
-      </w:r>
-      <w:r>
-        <w:t xml:space="preserve"> all leaflets at 24, 48, and 72 hours post inoculation for downstream image analysis.</w:t>
-      </w:r>
-    </w:p>
-    <w:p/>
-    <w:p>
-      <w:r>
-        <w:t>Automated Image Analysis</w:t>
-      </w:r>
-    </w:p>
-    <w:p>
-      <w:pPr>
-        <w:ind w:firstLine="720"/>
-      </w:pPr>
-      <w:r>
-        <w:t xml:space="preserve">We measured lesion areas using the </w:t>
-      </w:r>
-      <w:proofErr w:type="spellStart"/>
-      <w:r>
-        <w:t>EBImage</w:t>
-      </w:r>
-      <w:proofErr w:type="spellEnd"/>
-      <w:r>
-        <w:t xml:space="preserve"> and </w:t>
-      </w:r>
-      <w:proofErr w:type="spellStart"/>
-      <w:r>
-        <w:t>CRImage</w:t>
-      </w:r>
-      <w:proofErr w:type="spellEnd"/>
-      <w:r>
-        <w:t xml:space="preserve"> packages (Pau et al., 2010; </w:t>
-      </w:r>
-      <w:proofErr w:type="spellStart"/>
-      <w:r>
-        <w:t>Failmezger</w:t>
-      </w:r>
-      <w:proofErr w:type="spellEnd"/>
-      <w:r>
-        <w:t xml:space="preserve"> et al., 2010) in the R statistical environment (R Development Core Team and Team, 2009). Leaflets were identified as objects with green hue, and lesions were identified as low-saturation objects within leaves. Images masks were generated for both the leaf and lesion, then manually refined by a technician to ensure </w:t>
-      </w:r>
-      <w:r>
-        <w:t>accurate</w:t>
-      </w:r>
-      <w:r>
-        <w:t xml:space="preserve"> object calling. The area of these leaves and lesions were then automatically measured as pixels per lesion and converted to area using a 1 cm reference within each image.</w:t>
-      </w:r>
-    </w:p>
-    <w:p/>
-    <w:p>
-      <w:r>
-        <w:t>Data analysis</w:t>
-      </w:r>
-    </w:p>
-    <w:p>
-      <w:r>
-        <w:tab/>
-        <w:t xml:space="preserve">We </w:t>
-      </w:r>
-      <w:r>
-        <w:t>analyzed by F-test the generalized</w:t>
-      </w:r>
-      <w:r>
-        <w:t xml:space="preserve"> linear model for the full experiment, including the fixed effects of isolate, plant domestication, plant genotype (nested within domestication)</w:t>
-      </w:r>
-      <w:r>
-        <w:t xml:space="preserve">, the random effects of experiment, and the interaction effects of experiment with isolate and experiment with plant. </w:t>
-      </w:r>
-    </w:p>
-    <w:p>
-      <w:r>
-        <w:tab/>
-      </w:r>
-    </w:p>
-    <w:p/>
-    <w:p>
-      <w:r>
-        <w:t>Results</w:t>
-      </w:r>
-    </w:p>
-    <w:p>
-      <w:pPr>
-        <w:pStyle w:val="ListParagraph"/>
-        <w:numPr>
-          <w:ilvl w:val="0"/>
-          <w:numId w:val="1"/>
-        </w:numPr>
-      </w:pPr>
-      <w:r>
-        <w:t>variation in lesion size</w:t>
-      </w:r>
-    </w:p>
-    <w:p>
-      <w:pPr>
-        <w:pStyle w:val="ListParagraph"/>
-        <w:numPr>
-          <w:ilvl w:val="1"/>
-          <w:numId w:val="1"/>
-        </w:numPr>
-      </w:pPr>
-      <w:r>
-        <w:lastRenderedPageBreak/>
-        <w:t>domesticated lines more susceptible on average BUT overlap with wild</w:t>
-      </w:r>
-      <w:r>
-        <w:t xml:space="preserve"> </w:t>
-      </w:r>
-    </w:p>
-    <w:p>
-      <w:pPr>
-        <w:pStyle w:val="ListParagraph"/>
-        <w:numPr>
-          <w:ilvl w:val="1"/>
-          <w:numId w:val="1"/>
-        </w:numPr>
-      </w:pPr>
-      <w:r>
-        <w:t>analysis of GLM</w:t>
-      </w:r>
-    </w:p>
-    <w:p>
-      <w:pPr>
-        <w:pStyle w:val="ListParagraph"/>
-        <w:numPr>
-          <w:ilvl w:val="1"/>
-          <w:numId w:val="1"/>
-        </w:numPr>
-      </w:pPr>
-      <w:r>
-        <w:t>spearman’s rank correlation among phenotypes</w:t>
-      </w:r>
-    </w:p>
-    <w:p>
-      <w:pPr>
-        <w:pStyle w:val="ListParagraph"/>
-        <w:numPr>
-          <w:ilvl w:val="2"/>
-          <w:numId w:val="1"/>
-        </w:numPr>
-      </w:pPr>
-      <w:proofErr w:type="gramStart"/>
-      <w:r>
         <w:t>is</w:t>
       </w:r>
       <w:proofErr w:type="gramEnd"/>
@@ -1426,49 +1850,25 @@
           <w:sz w:val="16"/>
           <w:szCs w:val="16"/>
         </w:rPr>
-        <w:t xml:space="preserve"> </w:t>
-      </w:r>
+        <w:t xml:space="preserve"> + </w:t>
+      </w:r>
+      <w:proofErr w:type="gramStart"/>
       <w:r>
         <w:rPr>
           <w:rFonts w:ascii="AdvOT82c4f4c4" w:hAnsi="AdvOT82c4f4c4" w:cs="AdvOT82c4f4c4"/>
           <w:sz w:val="16"/>
           <w:szCs w:val="16"/>
         </w:rPr>
-        <w:t xml:space="preserve">+ </w:t>
-      </w:r>
-      <w:proofErr w:type="gramStart"/>
+        <w:t>Experiment(</w:t>
+      </w:r>
+      <w:proofErr w:type="gramEnd"/>
       <w:r>
         <w:rPr>
           <w:rFonts w:ascii="AdvOT82c4f4c4" w:hAnsi="AdvOT82c4f4c4" w:cs="AdvOT82c4f4c4"/>
           <w:sz w:val="16"/>
           <w:szCs w:val="16"/>
         </w:rPr>
-        <w:t>Experiment(</w:t>
-      </w:r>
-      <w:proofErr w:type="gramEnd"/>
-      <w:r>
-        <w:rPr>
-          <w:rFonts w:ascii="AdvOT82c4f4c4" w:hAnsi="AdvOT82c4f4c4" w:cs="AdvOT82c4f4c4"/>
-          <w:sz w:val="16"/>
-          <w:szCs w:val="16"/>
-        </w:rPr>
-        <w:t xml:space="preserve">Plate) + </w:t>
-      </w:r>
-      <w:r>
-        <w:rPr>
-          <w:rFonts w:ascii="AdvOT82c4f4c4" w:hAnsi="AdvOT82c4f4c4" w:cs="AdvOT82c4f4c4"/>
-          <w:sz w:val="16"/>
-          <w:szCs w:val="16"/>
-        </w:rPr>
-        <w:t>Isolate</w:t>
-      </w:r>
-      <w:r>
-        <w:rPr>
-          <w:rFonts w:ascii="AdvOT82c4f4c4" w:hAnsi="AdvOT82c4f4c4" w:cs="AdvOT82c4f4c4"/>
-          <w:sz w:val="16"/>
-          <w:szCs w:val="16"/>
-        </w:rPr>
-        <w:t xml:space="preserve"> for each </w:t>
+        <w:t xml:space="preserve">Plate) + Isolate for each </w:t>
       </w:r>
       <w:r>
         <w:rPr>
@@ -2021,7 +2421,11 @@
       </w:r>
       <w:proofErr w:type="spellEnd"/>
       <w:r>
-        <w:t xml:space="preserve"> and tomato genotypes were non-</w:t>
+        <w:t xml:space="preserve"> and tomato genotypes </w:t>
+      </w:r>
+      <w:r>
+        <w:lastRenderedPageBreak/>
+        <w:t>were non-</w:t>
       </w:r>
       <w:proofErr w:type="spellStart"/>
       <w:r>
@@ -2573,19 +2977,19 @@
       </w:r>
       <w:proofErr w:type="spellEnd"/>
       <w:r>
-        <w:t xml:space="preserve">), PCA revealed </w:t>
+        <w:t xml:space="preserve">), PCA revealed that the predominant vector of transcripts could predict lesion size variation at 72 </w:t>
+      </w:r>
+      <w:proofErr w:type="spellStart"/>
+      <w:r>
+        <w:t>hpi</w:t>
+      </w:r>
+      <w:proofErr w:type="spellEnd"/>
+      <w:r>
+        <w:t xml:space="preserve"> with &gt;70% accuracy for all pathogen genotypes and across multiple plant </w:t>
       </w:r>
       <w:r>
         <w:lastRenderedPageBreak/>
-        <w:t xml:space="preserve">that the predominant vector of transcripts could predict lesion size variation at 72 </w:t>
-      </w:r>
-      <w:proofErr w:type="spellStart"/>
-      <w:r>
-        <w:t>hpi</w:t>
-      </w:r>
-      <w:proofErr w:type="spellEnd"/>
-      <w:r>
-        <w:t xml:space="preserve"> with &gt;70% accuracy for all pathogen genotypes and across multiple plant genotypes. This vector was not controlled by SA or JA signaling, suggesting novel pathway(s) in the model of B. </w:t>
+        <w:t xml:space="preserve">genotypes. This vector was not controlled by SA or JA signaling, suggesting novel pathway(s) in the model of B. </w:t>
       </w:r>
       <w:proofErr w:type="spellStart"/>
       <w:r>
@@ -3193,6 +3597,7 @@
   <w:style w:type="character" w:default="1" w:styleId="DefaultParagraphFont">
     <w:name w:val="Default Paragraph Font"/>
     <w:uiPriority w:val="1"/>
+    <w:semiHidden/>
     <w:unhideWhenUsed/>
   </w:style>
   <w:style w:type="table" w:default="1" w:styleId="TableNormal">
@@ -3481,6 +3886,7 @@
   <w:style w:type="character" w:default="1" w:styleId="DefaultParagraphFont">
     <w:name w:val="Default Paragraph Font"/>
     <w:uiPriority w:val="1"/>
+    <w:semiHidden/>
     <w:unhideWhenUsed/>
   </w:style>
   <w:style w:type="table" w:default="1" w:styleId="TableNormal">
@@ -3900,7 +4306,7 @@
 </file>
 
 <file path=customXml/itemProps1.xml><?xml version="1.0" encoding="utf-8"?>
-<ds:datastoreItem xmlns:ds="http://schemas.openxmlformats.org/officeDocument/2006/customXml" ds:itemID="{E87C88C4-CE61-435D-B9A5-29C2854F136E}">
+<ds:datastoreItem xmlns:ds="http://schemas.openxmlformats.org/officeDocument/2006/customXml" ds:itemID="{9E22A5DA-26FD-45F4-B927-CEF8B86DCA6B}">
   <ds:schemaRefs>
     <ds:schemaRef ds:uri="http://schemas.openxmlformats.org/officeDocument/2006/bibliography"/>
   </ds:schemaRefs>

</xml_diff>

<commit_message>
mostly writing with a little bit of plotting and model changes
</commit_message>
<xml_diff>
--- a/paper/BcSlGWAS_v0.1.docx
+++ b/paper/BcSlGWAS_v0.1.docx
@@ -325,6 +325,23 @@
       <w:pPr>
         <w:pStyle w:val="ListParagraph"/>
         <w:numPr>
+          <w:ilvl w:val="2"/>
+          <w:numId w:val="1"/>
+        </w:numPr>
+      </w:pPr>
+      <w:r>
+        <w:rPr>
+          <w:i/>
+        </w:rPr>
+        <w:t>QR in botrytis</w:t>
+      </w:r>
+      <w:bookmarkStart w:id="1" w:name="_GoBack"/>
+      <w:bookmarkEnd w:id="1"/>
+    </w:p>
+    <w:p>
+      <w:pPr>
+        <w:pStyle w:val="ListParagraph"/>
+        <w:numPr>
           <w:ilvl w:val="1"/>
           <w:numId w:val="1"/>
         </w:numPr>
@@ -541,6 +558,7 @@
         </w:numPr>
       </w:pPr>
       <w:r>
+        <w:lastRenderedPageBreak/>
         <w:t>Does domestication give us a strong hypothesis about susceptibility?</w:t>
       </w:r>
     </w:p>
@@ -553,82 +571,513 @@
         </w:numPr>
       </w:pPr>
       <w:r>
+        <w:t>Does this differ depending on</w:t>
+      </w:r>
+      <w:r>
+        <w:t>: pathogen genotype, host genotype</w:t>
+      </w:r>
+    </w:p>
+    <w:p>
+      <w:pPr>
+        <w:pStyle w:val="ListParagraph"/>
+        <w:numPr>
+          <w:ilvl w:val="1"/>
+          <w:numId w:val="1"/>
+        </w:numPr>
+      </w:pPr>
+      <w:r>
+        <w:t>Genetic basis of virulence in Botrytis</w:t>
+      </w:r>
+    </w:p>
+    <w:p>
+      <w:pPr>
+        <w:pStyle w:val="ListParagraph"/>
+        <w:numPr>
+          <w:ilvl w:val="2"/>
+          <w:numId w:val="1"/>
+        </w:numPr>
+      </w:pPr>
+      <w:r>
+        <w:t>Do the same loci confer virulence across host genotypes?</w:t>
+      </w:r>
+    </w:p>
+    <w:p>
+      <w:pPr>
+        <w:pStyle w:val="ListParagraph"/>
+        <w:numPr>
+          <w:ilvl w:val="0"/>
+          <w:numId w:val="1"/>
+        </w:numPr>
+      </w:pPr>
+      <w:r>
+        <w:t>Summary of findings</w:t>
+      </w:r>
+    </w:p>
+    <w:p>
+      <w:pPr>
+        <w:pStyle w:val="ListParagraph"/>
+        <w:numPr>
+          <w:ilvl w:val="1"/>
+          <w:numId w:val="1"/>
+        </w:numPr>
+      </w:pPr>
+      <w:r>
+        <w:t>Number of genes associated with phenotype</w:t>
+      </w:r>
+    </w:p>
+    <w:p>
+      <w:pPr>
+        <w:pStyle w:val="ListParagraph"/>
+        <w:numPr>
+          <w:ilvl w:val="1"/>
+          <w:numId w:val="1"/>
+        </w:numPr>
+      </w:pPr>
+      <w:r>
+        <w:t>GO terms associated with phenotype</w:t>
+      </w:r>
+    </w:p>
+    <w:p>
+      <w:pPr>
+        <w:pStyle w:val="ListParagraph"/>
+        <w:numPr>
+          <w:ilvl w:val="1"/>
+          <w:numId w:val="1"/>
+        </w:numPr>
+      </w:pPr>
+      <w:r>
+        <w:t>Conditionality by host species</w:t>
+      </w:r>
+    </w:p>
+    <w:p>
+      <w:pPr>
+        <w:pStyle w:val="ListParagraph"/>
+        <w:numPr>
+          <w:ilvl w:val="1"/>
+          <w:numId w:val="1"/>
+        </w:numPr>
+      </w:pPr>
+      <w:r>
+        <w:t xml:space="preserve">Validation – AFTER all host </w:t>
+      </w:r>
+      <w:proofErr w:type="spellStart"/>
+      <w:r>
+        <w:t>spp</w:t>
+      </w:r>
+      <w:proofErr w:type="spellEnd"/>
+      <w:r>
+        <w:t xml:space="preserve"> studied</w:t>
+      </w:r>
+    </w:p>
+    <w:p/>
+    <w:p>
+      <w:pPr>
+        <w:ind w:firstLine="720"/>
+      </w:pPr>
+      <w:r>
+        <w:t>Most plant immunity studies have focused on large-effect genes controlling qualitative resistance.</w:t>
+      </w:r>
+    </w:p>
+    <w:p>
+      <w:pPr>
+        <w:ind w:firstLine="720"/>
+      </w:pPr>
+      <w:r>
+        <w:t>The extent of infection is a cumulative phenotype, including both the virulence of the pathogen, and the susceptibility of its host.</w:t>
+      </w:r>
+      <w:r>
+        <w:t xml:space="preserve"> Both of these traits are highly quantitative, due to environmental and developmental factors, as well as complex genetics. </w:t>
+      </w:r>
+    </w:p>
+    <w:p>
+      <w:pPr>
+        <w:ind w:firstLine="720"/>
+      </w:pPr>
+      <w:r>
+        <w:t xml:space="preserve">Gene-gene resistance is common in the plant immune response to </w:t>
+      </w:r>
+      <w:proofErr w:type="spellStart"/>
+      <w:r>
+        <w:t>biotrophic</w:t>
+      </w:r>
+      <w:proofErr w:type="spellEnd"/>
+      <w:r>
+        <w:t xml:space="preserve"> pathogens, but these same pathways provide no resistance advantage in response to </w:t>
+      </w:r>
+      <w:proofErr w:type="spellStart"/>
+      <w:r>
+        <w:t>necrotrophs</w:t>
+      </w:r>
+      <w:proofErr w:type="spellEnd"/>
+      <w:r>
+        <w:t xml:space="preserve">; as such, plant resistance to </w:t>
+      </w:r>
+      <w:proofErr w:type="spellStart"/>
+      <w:r>
+        <w:t>necrotrophs</w:t>
+      </w:r>
+      <w:proofErr w:type="spellEnd"/>
+      <w:r>
+        <w:t xml:space="preserve"> is largely quantitative</w:t>
+      </w:r>
+      <w:r>
+        <w:t xml:space="preserve"> (ref 74 JAC 2016)</w:t>
+      </w:r>
+      <w:r>
+        <w:t xml:space="preserve">, </w:t>
+      </w:r>
+      <w:r>
+        <w:t xml:space="preserve">controlled by many small-effect loci. </w:t>
+      </w:r>
+    </w:p>
+    <w:p>
+      <w:pPr>
+        <w:ind w:firstLine="720"/>
+      </w:pPr>
+      <w:r>
+        <w:t xml:space="preserve">Further, if the pathogen population is diverse, the pathogen can rapidly evolve to respond to large-effect loci in its plant hosts. This makes quantitative resistance the only likely option for plant defenses against generalist pathogens. </w:t>
+      </w:r>
+    </w:p>
+    <w:p>
+      <w:pPr>
+        <w:ind w:firstLine="360"/>
+      </w:pPr>
+      <w:r>
+        <w:t>We are interested in the genetic basis of plant susceptibility and pathogen virulence</w:t>
+      </w:r>
+      <w:r>
+        <w:t xml:space="preserve">. Botrytis </w:t>
+      </w:r>
+      <w:proofErr w:type="spellStart"/>
+      <w:r>
+        <w:t>cinerea</w:t>
+      </w:r>
+      <w:proofErr w:type="spellEnd"/>
+      <w:r>
+        <w:t xml:space="preserve"> infects </w:t>
+      </w:r>
+      <w:r>
+        <w:rPr>
+          <w:i/>
+        </w:rPr>
+        <w:t xml:space="preserve">over 200 plant species including all eudicots, and members of </w:t>
+      </w:r>
+      <w:proofErr w:type="spellStart"/>
+      <w:r>
+        <w:rPr>
+          <w:i/>
+        </w:rPr>
+        <w:t>Pinus</w:t>
+      </w:r>
+      <w:proofErr w:type="spellEnd"/>
+      <w:r>
+        <w:rPr>
+          <w:i/>
+        </w:rPr>
+        <w:t xml:space="preserve"> and </w:t>
+      </w:r>
+      <w:proofErr w:type="spellStart"/>
+      <w:r>
+        <w:rPr>
+          <w:i/>
+        </w:rPr>
+        <w:t>Physcomitrella</w:t>
+      </w:r>
+      <w:proofErr w:type="spellEnd"/>
+      <w:r>
+        <w:rPr>
+          <w:i/>
+        </w:rPr>
+        <w:t xml:space="preserve">. </w:t>
+      </w:r>
+      <w:r>
+        <w:t>We</w:t>
+      </w:r>
+      <w:r>
+        <w:t xml:space="preserve"> are studying how Botrytis </w:t>
+      </w:r>
+      <w:proofErr w:type="spellStart"/>
+      <w:r>
+        <w:t>cinerea</w:t>
+      </w:r>
+      <w:proofErr w:type="spellEnd"/>
+      <w:r>
+        <w:t xml:space="preserve"> genetic variation controls both quantitative resistance and quantitative virulence.</w:t>
+      </w:r>
+    </w:p>
+    <w:p>
+      <w:pPr>
+        <w:ind w:firstLine="360"/>
+      </w:pPr>
+    </w:p>
+    <w:p/>
+    <w:p>
+      <w:pPr>
+        <w:pStyle w:val="ListParagraph"/>
+        <w:numPr>
+          <w:ilvl w:val="0"/>
+          <w:numId w:val="1"/>
+        </w:numPr>
+      </w:pPr>
+      <w:r>
+        <w:t>Applied goal to control common, economically costly pathogen</w:t>
+      </w:r>
+    </w:p>
+    <w:p>
+      <w:pPr>
+        <w:pStyle w:val="ListParagraph"/>
+        <w:numPr>
+          <w:ilvl w:val="0"/>
+          <w:numId w:val="1"/>
+        </w:numPr>
+      </w:pPr>
+      <w:r>
+        <w:t>Previous knowledge of quantitative genetics of virulence in Botrytis</w:t>
+      </w:r>
+    </w:p>
+    <w:p>
+      <w:pPr>
+        <w:pStyle w:val="ListParagraph"/>
+        <w:numPr>
+          <w:ilvl w:val="1"/>
+          <w:numId w:val="1"/>
+        </w:numPr>
+      </w:pPr>
+      <w:r>
+        <w:t>Jason’s GWAS</w:t>
+      </w:r>
+    </w:p>
+    <w:p>
+      <w:pPr>
+        <w:pStyle w:val="ListParagraph"/>
+        <w:numPr>
+          <w:ilvl w:val="2"/>
+          <w:numId w:val="1"/>
+        </w:numPr>
+      </w:pPr>
+      <w:r>
+        <w:t>Botrytis x At as model of quant R</w:t>
+      </w:r>
+    </w:p>
+    <w:p>
+      <w:pPr>
+        <w:pStyle w:val="ListParagraph"/>
+        <w:numPr>
+          <w:ilvl w:val="1"/>
+          <w:numId w:val="1"/>
+        </w:numPr>
+      </w:pPr>
+      <w:r>
+        <w:t>Known genes for virulence</w:t>
+      </w:r>
+    </w:p>
+    <w:p>
+      <w:pPr>
+        <w:pStyle w:val="ListParagraph"/>
+        <w:numPr>
+          <w:ilvl w:val="0"/>
+          <w:numId w:val="1"/>
+        </w:numPr>
+      </w:pPr>
+      <w:proofErr w:type="spellStart"/>
+      <w:r>
+        <w:t>Multigenic</w:t>
+      </w:r>
+      <w:proofErr w:type="spellEnd"/>
+      <w:r>
+        <w:t xml:space="preserve"> basis of plant resistance to Botrytis</w:t>
+      </w:r>
+    </w:p>
+    <w:p>
+      <w:pPr>
+        <w:pStyle w:val="ListParagraph"/>
+        <w:numPr>
+          <w:ilvl w:val="1"/>
+          <w:numId w:val="1"/>
+        </w:numPr>
+      </w:pPr>
+      <w:r>
+        <w:t>Genetics in Arabidopsis – Jason’s GWAS</w:t>
+      </w:r>
+    </w:p>
+    <w:p>
+      <w:pPr>
+        <w:pStyle w:val="ListParagraph"/>
+        <w:numPr>
+          <w:ilvl w:val="1"/>
+          <w:numId w:val="1"/>
+        </w:numPr>
+      </w:pPr>
+      <w:r>
+        <w:t>Mutant analysis in Arabidopsis</w:t>
+      </w:r>
+    </w:p>
+    <w:p>
+      <w:pPr>
+        <w:pStyle w:val="ListParagraph"/>
+        <w:numPr>
+          <w:ilvl w:val="0"/>
+          <w:numId w:val="1"/>
+        </w:numPr>
+      </w:pPr>
+      <w:r>
+        <w:t>Approach: detached-leaf GWAS using genetics of Botrytis</w:t>
+      </w:r>
+    </w:p>
+    <w:p>
+      <w:pPr>
+        <w:pStyle w:val="ListParagraph"/>
+        <w:numPr>
+          <w:ilvl w:val="1"/>
+          <w:numId w:val="1"/>
+        </w:numPr>
+      </w:pPr>
+      <w:r>
+        <w:t>Can extend to additional host species</w:t>
+      </w:r>
+    </w:p>
+    <w:p>
+      <w:pPr>
+        <w:pStyle w:val="ListParagraph"/>
+        <w:numPr>
+          <w:ilvl w:val="0"/>
+          <w:numId w:val="1"/>
+        </w:numPr>
+      </w:pPr>
+      <w:r>
+        <w:t>Domestication in pathogen resistance</w:t>
+      </w:r>
+    </w:p>
+    <w:p>
+      <w:pPr>
+        <w:pStyle w:val="ListParagraph"/>
+        <w:numPr>
+          <w:ilvl w:val="1"/>
+          <w:numId w:val="1"/>
+        </w:numPr>
+      </w:pPr>
+      <w:r>
+        <w:t>Theory: selection against defense alleles in domestication &amp; cultivation</w:t>
+      </w:r>
+    </w:p>
+    <w:p>
+      <w:pPr>
+        <w:pStyle w:val="ListParagraph"/>
+        <w:numPr>
+          <w:ilvl w:val="1"/>
+          <w:numId w:val="1"/>
+        </w:numPr>
+      </w:pPr>
+      <w:r>
+        <w:t>Assumes: low resistance in all domesticated varieties</w:t>
+      </w:r>
+    </w:p>
+    <w:p>
+      <w:pPr>
+        <w:pStyle w:val="ListParagraph"/>
+        <w:numPr>
+          <w:ilvl w:val="0"/>
+          <w:numId w:val="1"/>
+        </w:numPr>
+      </w:pPr>
+      <w:r>
+        <w:t>Questions</w:t>
+      </w:r>
+    </w:p>
+    <w:p>
+      <w:pPr>
+        <w:pStyle w:val="ListParagraph"/>
+        <w:numPr>
+          <w:ilvl w:val="1"/>
+          <w:numId w:val="1"/>
+        </w:numPr>
+      </w:pPr>
+      <w:r>
+        <w:t>Does domestication give us a strong hypothesis about susceptibility?</w:t>
+      </w:r>
+    </w:p>
+    <w:p>
+      <w:pPr>
+        <w:pStyle w:val="ListParagraph"/>
+        <w:numPr>
+          <w:ilvl w:val="2"/>
+          <w:numId w:val="1"/>
+        </w:numPr>
+      </w:pPr>
+      <w:r>
+        <w:t>Does this differ depending on: pathogen genotype, host genotype</w:t>
+      </w:r>
+    </w:p>
+    <w:p>
+      <w:pPr>
+        <w:pStyle w:val="ListParagraph"/>
+        <w:numPr>
+          <w:ilvl w:val="1"/>
+          <w:numId w:val="1"/>
+        </w:numPr>
+      </w:pPr>
+      <w:r>
+        <w:t>Genetic basis of virulence in Botrytis</w:t>
+      </w:r>
+    </w:p>
+    <w:p>
+      <w:pPr>
+        <w:pStyle w:val="ListParagraph"/>
+        <w:numPr>
+          <w:ilvl w:val="2"/>
+          <w:numId w:val="1"/>
+        </w:numPr>
+      </w:pPr>
+      <w:r>
+        <w:t>Do the same loci confer virulence across host genotypes?</w:t>
+      </w:r>
+    </w:p>
+    <w:p>
+      <w:pPr>
+        <w:pStyle w:val="ListParagraph"/>
+        <w:numPr>
+          <w:ilvl w:val="0"/>
+          <w:numId w:val="1"/>
+        </w:numPr>
+      </w:pPr>
+      <w:r>
+        <w:t>Summary of findings</w:t>
+      </w:r>
+    </w:p>
+    <w:p>
+      <w:pPr>
+        <w:pStyle w:val="ListParagraph"/>
+        <w:numPr>
+          <w:ilvl w:val="1"/>
+          <w:numId w:val="1"/>
+        </w:numPr>
+      </w:pPr>
+      <w:r>
+        <w:t>Number of genes associated with phenotype</w:t>
+      </w:r>
+    </w:p>
+    <w:p>
+      <w:pPr>
+        <w:pStyle w:val="ListParagraph"/>
+        <w:numPr>
+          <w:ilvl w:val="1"/>
+          <w:numId w:val="1"/>
+        </w:numPr>
+      </w:pPr>
+      <w:r>
+        <w:t>GO terms associated with phenotype</w:t>
+      </w:r>
+    </w:p>
+    <w:p>
+      <w:pPr>
+        <w:pStyle w:val="ListParagraph"/>
+        <w:numPr>
+          <w:ilvl w:val="1"/>
+          <w:numId w:val="1"/>
+        </w:numPr>
+      </w:pPr>
+      <w:r>
         <w:lastRenderedPageBreak/>
-        <w:t>Does this differ depending on</w:t>
-      </w:r>
-      <w:r>
-        <w:t>: pathogen genotype, host genotype</w:t>
-      </w:r>
-    </w:p>
-    <w:p>
-      <w:pPr>
-        <w:pStyle w:val="ListParagraph"/>
-        <w:numPr>
-          <w:ilvl w:val="1"/>
-          <w:numId w:val="1"/>
-        </w:numPr>
-      </w:pPr>
-      <w:r>
-        <w:t>Genetic basis of virulence in Botrytis</w:t>
-      </w:r>
-    </w:p>
-    <w:p>
-      <w:pPr>
-        <w:pStyle w:val="ListParagraph"/>
-        <w:numPr>
-          <w:ilvl w:val="2"/>
-          <w:numId w:val="1"/>
-        </w:numPr>
-      </w:pPr>
-      <w:r>
-        <w:t>Do the same loci confer virulence across host genotypes?</w:t>
-      </w:r>
-    </w:p>
-    <w:p>
-      <w:pPr>
-        <w:pStyle w:val="ListParagraph"/>
-        <w:numPr>
-          <w:ilvl w:val="0"/>
-          <w:numId w:val="1"/>
-        </w:numPr>
-      </w:pPr>
-      <w:r>
-        <w:t>Summary of findings</w:t>
-      </w:r>
-    </w:p>
-    <w:p>
-      <w:pPr>
-        <w:pStyle w:val="ListParagraph"/>
-        <w:numPr>
-          <w:ilvl w:val="1"/>
-          <w:numId w:val="1"/>
-        </w:numPr>
-      </w:pPr>
-      <w:r>
-        <w:t>Number of genes associated with phenotype</w:t>
-      </w:r>
-    </w:p>
-    <w:p>
-      <w:pPr>
-        <w:pStyle w:val="ListParagraph"/>
-        <w:numPr>
-          <w:ilvl w:val="1"/>
-          <w:numId w:val="1"/>
-        </w:numPr>
-      </w:pPr>
-      <w:r>
-        <w:t>GO terms associated with phenotype</w:t>
-      </w:r>
-    </w:p>
-    <w:p>
-      <w:pPr>
-        <w:pStyle w:val="ListParagraph"/>
-        <w:numPr>
-          <w:ilvl w:val="1"/>
-          <w:numId w:val="1"/>
-        </w:numPr>
-      </w:pPr>
-      <w:r>
         <w:t>Conditionality by host species</w:t>
       </w:r>
     </w:p>
@@ -641,441 +1090,6 @@
         </w:numPr>
       </w:pPr>
       <w:r>
-        <w:t xml:space="preserve">Validation – AFTER all host </w:t>
-      </w:r>
-      <w:proofErr w:type="spellStart"/>
-      <w:r>
-        <w:t>spp</w:t>
-      </w:r>
-      <w:proofErr w:type="spellEnd"/>
-      <w:r>
-        <w:t xml:space="preserve"> studied</w:t>
-      </w:r>
-    </w:p>
-    <w:p/>
-    <w:p>
-      <w:pPr>
-        <w:ind w:firstLine="720"/>
-      </w:pPr>
-      <w:r>
-        <w:t>Most plant immunity studies have focused on large-effect genes controlling qualitative resistance.</w:t>
-      </w:r>
-    </w:p>
-    <w:p>
-      <w:pPr>
-        <w:ind w:firstLine="720"/>
-      </w:pPr>
-      <w:r>
-        <w:t>The extent of infection is a cumulative phenotype, including both the virulence of the pathogen, and the susceptibility of its host.</w:t>
-      </w:r>
-      <w:r>
-        <w:t xml:space="preserve"> Both of these traits are highly quantitative, due to environmental and developmental factors, as well as complex genetics. </w:t>
-      </w:r>
-    </w:p>
-    <w:p>
-      <w:pPr>
-        <w:ind w:firstLine="720"/>
-      </w:pPr>
-      <w:r>
-        <w:t xml:space="preserve">Gene-gene resistance is common in the plant immune response to </w:t>
-      </w:r>
-      <w:proofErr w:type="spellStart"/>
-      <w:r>
-        <w:t>biotrophic</w:t>
-      </w:r>
-      <w:proofErr w:type="spellEnd"/>
-      <w:r>
-        <w:t xml:space="preserve"> pathogens, but these same pathways provide no resistance advantage in response to </w:t>
-      </w:r>
-      <w:proofErr w:type="spellStart"/>
-      <w:r>
-        <w:t>necrotrophs</w:t>
-      </w:r>
-      <w:proofErr w:type="spellEnd"/>
-      <w:r>
-        <w:t xml:space="preserve">; as such, plant resistance to </w:t>
-      </w:r>
-      <w:proofErr w:type="spellStart"/>
-      <w:r>
-        <w:t>necrotrophs</w:t>
-      </w:r>
-      <w:proofErr w:type="spellEnd"/>
-      <w:r>
-        <w:t xml:space="preserve"> is largely quantitative</w:t>
-      </w:r>
-      <w:r>
-        <w:t xml:space="preserve"> </w:t>
-      </w:r>
-      <w:r>
-        <w:t>(ref 74 JAC 2016)</w:t>
-      </w:r>
-      <w:r>
-        <w:t xml:space="preserve">, </w:t>
-      </w:r>
-      <w:r>
-        <w:t xml:space="preserve">controlled by many small-effect loci. </w:t>
-      </w:r>
-    </w:p>
-    <w:p>
-      <w:pPr>
-        <w:ind w:firstLine="720"/>
-      </w:pPr>
-      <w:r>
-        <w:t xml:space="preserve">Further, if the pathogen population is diverse, the pathogen can rapidly evolve to respond to large-effect loci in its plant hosts. This makes quantitative resistance the only likely option for plant defenses against generalist pathogens. </w:t>
-      </w:r>
-    </w:p>
-    <w:p>
-      <w:pPr>
-        <w:ind w:firstLine="360"/>
-      </w:pPr>
-      <w:r>
-        <w:t>We are interested in the genetic basis of plant susceptibility and pathogen virulence</w:t>
-      </w:r>
-      <w:r>
-        <w:t xml:space="preserve">. Botrytis </w:t>
-      </w:r>
-      <w:proofErr w:type="spellStart"/>
-      <w:r>
-        <w:t>cinerea</w:t>
-      </w:r>
-      <w:proofErr w:type="spellEnd"/>
-      <w:r>
-        <w:t xml:space="preserve"> infects </w:t>
-      </w:r>
-      <w:r>
-        <w:rPr>
-          <w:i/>
-        </w:rPr>
-        <w:t xml:space="preserve">over 200 plant species including all eudicots, and members of </w:t>
-      </w:r>
-      <w:proofErr w:type="spellStart"/>
-      <w:r>
-        <w:rPr>
-          <w:i/>
-        </w:rPr>
-        <w:t>Pinus</w:t>
-      </w:r>
-      <w:proofErr w:type="spellEnd"/>
-      <w:r>
-        <w:rPr>
-          <w:i/>
-        </w:rPr>
-        <w:t xml:space="preserve"> and </w:t>
-      </w:r>
-      <w:proofErr w:type="spellStart"/>
-      <w:r>
-        <w:rPr>
-          <w:i/>
-        </w:rPr>
-        <w:t>Physcomitrella</w:t>
-      </w:r>
-      <w:proofErr w:type="spellEnd"/>
-      <w:r>
-        <w:rPr>
-          <w:i/>
-        </w:rPr>
-        <w:t xml:space="preserve">. </w:t>
-      </w:r>
-      <w:r>
-        <w:t>We</w:t>
-      </w:r>
-      <w:r>
-        <w:t xml:space="preserve"> are studying how Botrytis </w:t>
-      </w:r>
-      <w:proofErr w:type="spellStart"/>
-      <w:r>
-        <w:t>cinerea</w:t>
-      </w:r>
-      <w:proofErr w:type="spellEnd"/>
-      <w:r>
-        <w:t xml:space="preserve"> genetic variation controls both quantitative resistance and quantitative virulence.</w:t>
-      </w:r>
-    </w:p>
-    <w:p>
-      <w:pPr>
-        <w:ind w:firstLine="360"/>
-      </w:pPr>
-    </w:p>
-    <w:p/>
-    <w:p>
-      <w:pPr>
-        <w:pStyle w:val="ListParagraph"/>
-        <w:numPr>
-          <w:ilvl w:val="0"/>
-          <w:numId w:val="1"/>
-        </w:numPr>
-      </w:pPr>
-      <w:r>
-        <w:t>Applied goal to control common, economically costly pathogen</w:t>
-      </w:r>
-    </w:p>
-    <w:p>
-      <w:pPr>
-        <w:pStyle w:val="ListParagraph"/>
-        <w:numPr>
-          <w:ilvl w:val="0"/>
-          <w:numId w:val="1"/>
-        </w:numPr>
-      </w:pPr>
-      <w:r>
-        <w:t>Previous knowledge of quantitative genetics of virulence in Botrytis</w:t>
-      </w:r>
-    </w:p>
-    <w:p>
-      <w:pPr>
-        <w:pStyle w:val="ListParagraph"/>
-        <w:numPr>
-          <w:ilvl w:val="1"/>
-          <w:numId w:val="1"/>
-        </w:numPr>
-      </w:pPr>
-      <w:r>
-        <w:t>Jason’s GWAS</w:t>
-      </w:r>
-    </w:p>
-    <w:p>
-      <w:pPr>
-        <w:pStyle w:val="ListParagraph"/>
-        <w:numPr>
-          <w:ilvl w:val="2"/>
-          <w:numId w:val="1"/>
-        </w:numPr>
-      </w:pPr>
-      <w:r>
-        <w:t>Botrytis x At as model of quant R</w:t>
-      </w:r>
-    </w:p>
-    <w:p>
-      <w:pPr>
-        <w:pStyle w:val="ListParagraph"/>
-        <w:numPr>
-          <w:ilvl w:val="1"/>
-          <w:numId w:val="1"/>
-        </w:numPr>
-      </w:pPr>
-      <w:r>
-        <w:t>Known genes for virulence</w:t>
-      </w:r>
-    </w:p>
-    <w:p>
-      <w:pPr>
-        <w:pStyle w:val="ListParagraph"/>
-        <w:numPr>
-          <w:ilvl w:val="0"/>
-          <w:numId w:val="1"/>
-        </w:numPr>
-      </w:pPr>
-      <w:proofErr w:type="spellStart"/>
-      <w:r>
-        <w:t>Multigenic</w:t>
-      </w:r>
-      <w:proofErr w:type="spellEnd"/>
-      <w:r>
-        <w:t xml:space="preserve"> basis of plant resistance to Botrytis</w:t>
-      </w:r>
-    </w:p>
-    <w:p>
-      <w:pPr>
-        <w:pStyle w:val="ListParagraph"/>
-        <w:numPr>
-          <w:ilvl w:val="1"/>
-          <w:numId w:val="1"/>
-        </w:numPr>
-      </w:pPr>
-      <w:r>
-        <w:t>Genetics in Arabidopsis – Jason’s GWAS</w:t>
-      </w:r>
-    </w:p>
-    <w:p>
-      <w:pPr>
-        <w:pStyle w:val="ListParagraph"/>
-        <w:numPr>
-          <w:ilvl w:val="1"/>
-          <w:numId w:val="1"/>
-        </w:numPr>
-      </w:pPr>
-      <w:r>
-        <w:t>Mutant analysis in Arabidopsis</w:t>
-      </w:r>
-    </w:p>
-    <w:p>
-      <w:pPr>
-        <w:pStyle w:val="ListParagraph"/>
-        <w:numPr>
-          <w:ilvl w:val="0"/>
-          <w:numId w:val="1"/>
-        </w:numPr>
-      </w:pPr>
-      <w:r>
-        <w:t>Approach: detached-leaf GWAS using genetics of Botrytis</w:t>
-      </w:r>
-    </w:p>
-    <w:p>
-      <w:pPr>
-        <w:pStyle w:val="ListParagraph"/>
-        <w:numPr>
-          <w:ilvl w:val="1"/>
-          <w:numId w:val="1"/>
-        </w:numPr>
-      </w:pPr>
-      <w:r>
-        <w:t>Can extend to additional host species</w:t>
-      </w:r>
-    </w:p>
-    <w:p>
-      <w:pPr>
-        <w:pStyle w:val="ListParagraph"/>
-        <w:numPr>
-          <w:ilvl w:val="0"/>
-          <w:numId w:val="1"/>
-        </w:numPr>
-      </w:pPr>
-      <w:r>
-        <w:t>Domestication in pathogen resistance</w:t>
-      </w:r>
-    </w:p>
-    <w:p>
-      <w:pPr>
-        <w:pStyle w:val="ListParagraph"/>
-        <w:numPr>
-          <w:ilvl w:val="1"/>
-          <w:numId w:val="1"/>
-        </w:numPr>
-      </w:pPr>
-      <w:r>
-        <w:t>Theory: selection against defense alleles in domestication &amp; cultivation</w:t>
-      </w:r>
-    </w:p>
-    <w:p>
-      <w:pPr>
-        <w:pStyle w:val="ListParagraph"/>
-        <w:numPr>
-          <w:ilvl w:val="1"/>
-          <w:numId w:val="1"/>
-        </w:numPr>
-      </w:pPr>
-      <w:r>
-        <w:t>Assumes: low resistance in all domesticated varieties</w:t>
-      </w:r>
-    </w:p>
-    <w:p>
-      <w:pPr>
-        <w:pStyle w:val="ListParagraph"/>
-        <w:numPr>
-          <w:ilvl w:val="0"/>
-          <w:numId w:val="1"/>
-        </w:numPr>
-      </w:pPr>
-      <w:r>
-        <w:t>Questions</w:t>
-      </w:r>
-    </w:p>
-    <w:p>
-      <w:pPr>
-        <w:pStyle w:val="ListParagraph"/>
-        <w:numPr>
-          <w:ilvl w:val="1"/>
-          <w:numId w:val="1"/>
-        </w:numPr>
-      </w:pPr>
-      <w:r>
-        <w:t>Does domestication give us a strong hypothesis about susceptibility?</w:t>
-      </w:r>
-    </w:p>
-    <w:p>
-      <w:pPr>
-        <w:pStyle w:val="ListParagraph"/>
-        <w:numPr>
-          <w:ilvl w:val="2"/>
-          <w:numId w:val="1"/>
-        </w:numPr>
-      </w:pPr>
-      <w:r>
-        <w:t>Does this differ depending on: pathogen genotype, host genotype</w:t>
-      </w:r>
-    </w:p>
-    <w:p>
-      <w:pPr>
-        <w:pStyle w:val="ListParagraph"/>
-        <w:numPr>
-          <w:ilvl w:val="1"/>
-          <w:numId w:val="1"/>
-        </w:numPr>
-      </w:pPr>
-      <w:r>
-        <w:t>Genetic basis of virulence in Botrytis</w:t>
-      </w:r>
-    </w:p>
-    <w:p>
-      <w:pPr>
-        <w:pStyle w:val="ListParagraph"/>
-        <w:numPr>
-          <w:ilvl w:val="2"/>
-          <w:numId w:val="1"/>
-        </w:numPr>
-      </w:pPr>
-      <w:r>
-        <w:t>Do the same loci confer virulence across host genotypes?</w:t>
-      </w:r>
-    </w:p>
-    <w:p>
-      <w:pPr>
-        <w:pStyle w:val="ListParagraph"/>
-        <w:numPr>
-          <w:ilvl w:val="0"/>
-          <w:numId w:val="1"/>
-        </w:numPr>
-      </w:pPr>
-      <w:r>
-        <w:t>Summary of findings</w:t>
-      </w:r>
-    </w:p>
-    <w:p>
-      <w:pPr>
-        <w:pStyle w:val="ListParagraph"/>
-        <w:numPr>
-          <w:ilvl w:val="1"/>
-          <w:numId w:val="1"/>
-        </w:numPr>
-      </w:pPr>
-      <w:r>
-        <w:t>Number of genes associated with phenotype</w:t>
-      </w:r>
-    </w:p>
-    <w:p>
-      <w:pPr>
-        <w:pStyle w:val="ListParagraph"/>
-        <w:numPr>
-          <w:ilvl w:val="1"/>
-          <w:numId w:val="1"/>
-        </w:numPr>
-      </w:pPr>
-      <w:r>
-        <w:t>GO terms associated with phenotype</w:t>
-      </w:r>
-    </w:p>
-    <w:p>
-      <w:pPr>
-        <w:pStyle w:val="ListParagraph"/>
-        <w:numPr>
-          <w:ilvl w:val="1"/>
-          <w:numId w:val="1"/>
-        </w:numPr>
-      </w:pPr>
-      <w:r>
-        <w:t>Conditionality by host species</w:t>
-      </w:r>
-    </w:p>
-    <w:p>
-      <w:pPr>
-        <w:pStyle w:val="ListParagraph"/>
-        <w:numPr>
-          <w:ilvl w:val="1"/>
-          <w:numId w:val="1"/>
-        </w:numPr>
-      </w:pPr>
-      <w:r>
-        <w:lastRenderedPageBreak/>
         <w:t xml:space="preserve">Validation – AFTER all host </w:t>
       </w:r>
       <w:proofErr w:type="spellStart"/>
@@ -1479,7 +1493,11 @@
       </w:r>
       <w:proofErr w:type="spellEnd"/>
       <w:r>
-        <w:t xml:space="preserve"> H2O every two days for two weeks, and at week 3 watered every two days with added nutrient solution (0.5% N-P-K fertilizer in a 2-1- 2 ratio; Grow More 4-18-38). Plants were used for detached leaf assays 6 weeks after seedlings were transferred to soil.</w:t>
+        <w:t xml:space="preserve"> H2O every two days for two weeks, and at week 3 watered every two days with added nutrient solution (0.5% N-P-K fertilizer in a 2-1- 2 ratio; </w:t>
+      </w:r>
+      <w:r>
+        <w:lastRenderedPageBreak/>
+        <w:t>Grow More 4-18-38). Plants were used for detached leaf assays 6 weeks after seedlings were transferred to soil.</w:t>
       </w:r>
     </w:p>
     <w:p/>
@@ -1684,8 +1702,42 @@
       <w:r>
         <w:t>We calculated the least-squared means of lesion size within each tomato genotype. We included the fixed effect of isolate, and the random effects of experiment, the isolate by experiment interaction, and leaflet pair (nested within leaf, nested within individual plant).</w:t>
       </w:r>
-      <w:bookmarkStart w:id="1" w:name="_GoBack"/>
-      <w:bookmarkEnd w:id="1"/>
+      <w:r>
+        <w:t xml:space="preserve"> We then used these means as the phenotype input to our custom </w:t>
+      </w:r>
+      <w:proofErr w:type="spellStart"/>
+      <w:r>
+        <w:t>bigRR</w:t>
+      </w:r>
+      <w:proofErr w:type="spellEnd"/>
+      <w:r>
+        <w:t xml:space="preserve"> script for GWA. We used SNPs from (</w:t>
+      </w:r>
+      <w:r>
+        <w:rPr>
+          <w:i/>
+        </w:rPr>
+        <w:t>get SNP details from Suzi</w:t>
+      </w:r>
+      <w:r>
+        <w:t xml:space="preserve">). Because </w:t>
+      </w:r>
+      <w:proofErr w:type="spellStart"/>
+      <w:r>
+        <w:t>bigRR</w:t>
+      </w:r>
+      <w:proofErr w:type="spellEnd"/>
+      <w:r>
+        <w:t xml:space="preserve"> provides an estimated effect size, but not a p-value, we perform permutation analyses to determine effect significance. We permute the phenotypes 1000x and re-run </w:t>
+      </w:r>
+      <w:proofErr w:type="spellStart"/>
+      <w:r>
+        <w:t>bigRR</w:t>
+      </w:r>
+      <w:proofErr w:type="spellEnd"/>
+      <w:r>
+        <w:t>, to establish 95%, 99%, and 99.9% thresholds for significance.</w:t>
+      </w:r>
     </w:p>
     <w:p>
       <w:r>
@@ -1695,9 +1747,11 @@
     <w:p/>
     <w:p>
       <w:r>
+        <w:lastRenderedPageBreak/>
         <w:t>Results</w:t>
       </w:r>
     </w:p>
+    <w:p/>
     <w:p>
       <w:pPr>
         <w:pStyle w:val="ListParagraph"/>
@@ -1759,7 +1813,6 @@
       </w:pPr>
       <w:proofErr w:type="gramStart"/>
       <w:r>
-        <w:lastRenderedPageBreak/>
         <w:t>is</w:t>
       </w:r>
       <w:proofErr w:type="gramEnd"/>
@@ -2368,6 +2421,7 @@
     </w:p>
     <w:p>
       <w:r>
+        <w:lastRenderedPageBreak/>
         <w:t xml:space="preserve">Table R1. </w:t>
       </w:r>
       <w:proofErr w:type="gramStart"/>
@@ -2421,11 +2475,7 @@
       </w:r>
       <w:proofErr w:type="spellEnd"/>
       <w:r>
-        <w:t xml:space="preserve"> and tomato genotypes </w:t>
-      </w:r>
-      <w:r>
-        <w:lastRenderedPageBreak/>
-        <w:t>were non-</w:t>
+        <w:t xml:space="preserve"> and tomato genotypes were non-</w:t>
       </w:r>
       <w:proofErr w:type="spellStart"/>
       <w:r>
@@ -2961,6 +3011,7 @@
         </w:numPr>
       </w:pPr>
       <w:r>
+        <w:lastRenderedPageBreak/>
         <w:t xml:space="preserve">In unpublished data, we infected 96 diverse B. </w:t>
       </w:r>
       <w:proofErr w:type="spellStart"/>
@@ -2985,11 +3036,7 @@
       </w:r>
       <w:proofErr w:type="spellEnd"/>
       <w:r>
-        <w:t xml:space="preserve"> with &gt;70% accuracy for all pathogen genotypes and across multiple plant </w:t>
-      </w:r>
-      <w:r>
-        <w:lastRenderedPageBreak/>
-        <w:t xml:space="preserve">genotypes. This vector was not controlled by SA or JA signaling, suggesting novel pathway(s) in the model of B. </w:t>
+        <w:t xml:space="preserve"> with &gt;70% accuracy for all pathogen genotypes and across multiple plant genotypes. This vector was not controlled by SA or JA signaling, suggesting novel pathway(s) in the model of B. </w:t>
       </w:r>
       <w:proofErr w:type="spellStart"/>
       <w:r>
@@ -4306,7 +4353,7 @@
 </file>
 
 <file path=customXml/itemProps1.xml><?xml version="1.0" encoding="utf-8"?>
-<ds:datastoreItem xmlns:ds="http://schemas.openxmlformats.org/officeDocument/2006/customXml" ds:itemID="{9E22A5DA-26FD-45F4-B927-CEF8B86DCA6B}">
+<ds:datastoreItem xmlns:ds="http://schemas.openxmlformats.org/officeDocument/2006/customXml" ds:itemID="{319F19B5-DE39-49ED-B3EB-171D3547E115}">
   <ds:schemaRefs>
     <ds:schemaRef ds:uri="http://schemas.openxmlformats.org/officeDocument/2006/bibliography"/>
   </ds:schemaRefs>

</xml_diff>